<commit_message>
A leadandóban jegyetek készítése
</commit_message>
<xml_diff>
--- a/11_grafikus_felulet_specifikacioja/templ_11_0.docx
+++ b/11_grafikus_felulet_specifikacioja/templ_11_0.docx
@@ -99,6 +99,217 @@
     </w:p>
     <w:p>
       <w:pPr>
+        <w:pStyle w:val="magyarazat"/>
+      </w:pPr>
+    </w:p>
+    <w:p>
+      <w:pPr>
+        <w:numPr>
+          <w:ilvl w:val="0"/>
+          <w:numId w:val="7"/>
+        </w:numPr>
+        <w:shd w:val="clear" w:color="auto" w:fill="FFFFFF"/>
+        <w:jc w:val="both"/>
+        <w:textAlignment w:val="baseline"/>
+        <w:rPr>
+          <w:iCs/>
+          <w:highlight w:val="yellow"/>
+        </w:rPr>
+      </w:pPr>
+      <w:r>
+        <w:rPr>
+          <w:rFonts w:ascii="Open Sans" w:hAnsi="Open Sans" w:cs="Open Sans"/>
+          <w:iCs/>
+          <w:sz w:val="21"/>
+          <w:szCs w:val="21"/>
+          <w:highlight w:val="yellow"/>
+        </w:rPr>
+        <w:t xml:space="preserve">szövegesen részletezni a grafikus elemek működését (mi a működés elve, pl. minden modell-elemhez van egy </w:t>
+      </w:r>
+      <w:proofErr w:type="spellStart"/>
+      <w:r>
+        <w:rPr>
+          <w:rFonts w:ascii="Open Sans" w:hAnsi="Open Sans" w:cs="Open Sans"/>
+          <w:iCs/>
+          <w:sz w:val="21"/>
+          <w:szCs w:val="21"/>
+          <w:highlight w:val="yellow"/>
+        </w:rPr>
+        <w:t>view</w:t>
+      </w:r>
+      <w:proofErr w:type="spellEnd"/>
+      <w:r>
+        <w:rPr>
+          <w:rFonts w:ascii="Open Sans" w:hAnsi="Open Sans" w:cs="Open Sans"/>
+          <w:iCs/>
+          <w:sz w:val="21"/>
+          <w:szCs w:val="21"/>
+          <w:highlight w:val="yellow"/>
+        </w:rPr>
+        <w:t xml:space="preserve">, amelyik értesül a változásokról, ki kinek szól, a </w:t>
+      </w:r>
+      <w:proofErr w:type="spellStart"/>
+      <w:r>
+        <w:rPr>
+          <w:rFonts w:ascii="Open Sans" w:hAnsi="Open Sans" w:cs="Open Sans"/>
+          <w:iCs/>
+          <w:sz w:val="21"/>
+          <w:szCs w:val="21"/>
+          <w:highlight w:val="yellow"/>
+        </w:rPr>
+        <w:t>movell</w:t>
+      </w:r>
+      <w:proofErr w:type="spellEnd"/>
+      <w:r>
+        <w:rPr>
+          <w:rFonts w:ascii="Open Sans" w:hAnsi="Open Sans" w:cs="Open Sans"/>
+          <w:iCs/>
+          <w:sz w:val="21"/>
+          <w:szCs w:val="21"/>
+          <w:highlight w:val="yellow"/>
+        </w:rPr>
+        <w:t xml:space="preserve"> ad infót a </w:t>
+      </w:r>
+      <w:proofErr w:type="spellStart"/>
+      <w:r>
+        <w:rPr>
+          <w:rFonts w:ascii="Open Sans" w:hAnsi="Open Sans" w:cs="Open Sans"/>
+          <w:iCs/>
+          <w:sz w:val="21"/>
+          <w:szCs w:val="21"/>
+          <w:highlight w:val="yellow"/>
+        </w:rPr>
+        <w:t>viewnak</w:t>
+      </w:r>
+      <w:proofErr w:type="spellEnd"/>
+      <w:r>
+        <w:rPr>
+          <w:rFonts w:ascii="Open Sans" w:hAnsi="Open Sans" w:cs="Open Sans"/>
+          <w:iCs/>
+          <w:sz w:val="21"/>
+          <w:szCs w:val="21"/>
+          <w:highlight w:val="yellow"/>
+        </w:rPr>
+        <w:t xml:space="preserve">, vagy a </w:t>
+      </w:r>
+      <w:proofErr w:type="spellStart"/>
+      <w:r>
+        <w:rPr>
+          <w:rFonts w:ascii="Open Sans" w:hAnsi="Open Sans" w:cs="Open Sans"/>
+          <w:iCs/>
+          <w:sz w:val="21"/>
+          <w:szCs w:val="21"/>
+          <w:highlight w:val="yellow"/>
+        </w:rPr>
+        <w:t>view</w:t>
+      </w:r>
+      <w:proofErr w:type="spellEnd"/>
+      <w:r>
+        <w:rPr>
+          <w:rFonts w:ascii="Open Sans" w:hAnsi="Open Sans" w:cs="Open Sans"/>
+          <w:iCs/>
+          <w:sz w:val="21"/>
+          <w:szCs w:val="21"/>
+          <w:highlight w:val="yellow"/>
+        </w:rPr>
+        <w:t xml:space="preserve"> kér infót a </w:t>
+      </w:r>
+      <w:proofErr w:type="spellStart"/>
+      <w:r>
+        <w:rPr>
+          <w:rFonts w:ascii="Open Sans" w:hAnsi="Open Sans" w:cs="Open Sans"/>
+          <w:iCs/>
+          <w:sz w:val="21"/>
+          <w:szCs w:val="21"/>
+          <w:highlight w:val="yellow"/>
+        </w:rPr>
+        <w:t>modelltól</w:t>
+      </w:r>
+      <w:proofErr w:type="spellEnd"/>
+      <w:r>
+        <w:rPr>
+          <w:rFonts w:ascii="Open Sans" w:hAnsi="Open Sans" w:cs="Open Sans"/>
+          <w:iCs/>
+          <w:sz w:val="21"/>
+          <w:szCs w:val="21"/>
+          <w:highlight w:val="yellow"/>
+        </w:rPr>
+        <w:t xml:space="preserve">, </w:t>
+      </w:r>
+      <w:proofErr w:type="spellStart"/>
+      <w:r>
+        <w:rPr>
+          <w:rFonts w:ascii="Open Sans" w:hAnsi="Open Sans" w:cs="Open Sans"/>
+          <w:iCs/>
+          <w:sz w:val="21"/>
+          <w:szCs w:val="21"/>
+          <w:highlight w:val="yellow"/>
+        </w:rPr>
+        <w:t>stb</w:t>
+      </w:r>
+      <w:proofErr w:type="spellEnd"/>
+      <w:r>
+        <w:rPr>
+          <w:rFonts w:ascii="Open Sans" w:hAnsi="Open Sans" w:cs="Open Sans"/>
+          <w:iCs/>
+          <w:sz w:val="21"/>
+          <w:szCs w:val="21"/>
+          <w:highlight w:val="yellow"/>
+        </w:rPr>
+        <w:t>). Cél az, hogy a modellhez minél kevésbé kelljen hozzányúlni. Ha holnapután VR sisakkal is akarjuk játszani a játékot, a modellt ne kelljen átírni.</w:t>
+      </w:r>
+      <w:r>
+        <w:rPr>
+          <w:rFonts w:ascii="Open Sans" w:hAnsi="Open Sans" w:cs="Open Sans"/>
+          <w:iCs/>
+          <w:sz w:val="21"/>
+          <w:szCs w:val="21"/>
+          <w:highlight w:val="yellow"/>
+        </w:rPr>
+        <w:t xml:space="preserve"> – Zsombor, én megnézem</w:t>
+      </w:r>
+    </w:p>
+    <w:p>
+      <w:pPr>
+        <w:pStyle w:val="Listaszerbekezds"/>
+        <w:numPr>
+          <w:ilvl w:val="0"/>
+          <w:numId w:val="7"/>
+        </w:numPr>
+        <w:shd w:val="clear" w:color="auto" w:fill="FFFFFF"/>
+        <w:jc w:val="both"/>
+        <w:textAlignment w:val="baseline"/>
+        <w:rPr>
+          <w:highlight w:val="yellow"/>
+        </w:rPr>
+      </w:pPr>
+      <w:r>
+        <w:rPr>
+          <w:iCs/>
+          <w:highlight w:val="yellow"/>
+        </w:rPr>
+        <w:t>ha új pályaformátum kell a grafikus infók miatt</w:t>
+      </w:r>
+      <w:r>
+        <w:rPr>
+          <w:iCs/>
+          <w:highlight w:val="yellow"/>
+        </w:rPr>
+        <w:t xml:space="preserve"> </w:t>
+      </w:r>
+      <w:r>
+        <w:rPr>
+          <w:rFonts w:ascii="Open Sans" w:hAnsi="Open Sans" w:cs="Open Sans"/>
+          <w:iCs/>
+          <w:sz w:val="21"/>
+          <w:szCs w:val="21"/>
+          <w:highlight w:val="yellow"/>
+        </w:rPr>
+        <w:t>– Zsombor, én megnézem</w:t>
+      </w:r>
+    </w:p>
+    <w:p>
+      <w:pPr>
         <w:pStyle w:val="Cmsor3"/>
       </w:pPr>
       <w:r>
@@ -149,6 +360,83 @@
     </w:p>
     <w:p>
       <w:pPr>
+        <w:pStyle w:val="magyarazat"/>
+      </w:pPr>
+    </w:p>
+    <w:p>
+      <w:pPr>
+        <w:numPr>
+          <w:ilvl w:val="0"/>
+          <w:numId w:val="7"/>
+        </w:numPr>
+        <w:shd w:val="clear" w:color="auto" w:fill="FFFFFF"/>
+        <w:jc w:val="both"/>
+        <w:textAlignment w:val="baseline"/>
+        <w:rPr>
+          <w:rFonts w:ascii="Open Sans" w:hAnsi="Open Sans" w:cs="Open Sans"/>
+          <w:iCs/>
+          <w:sz w:val="21"/>
+          <w:szCs w:val="21"/>
+          <w:highlight w:val="yellow"/>
+        </w:rPr>
+      </w:pPr>
+      <w:proofErr w:type="spellStart"/>
+      <w:r>
+        <w:rPr>
+          <w:rFonts w:ascii="Open Sans" w:hAnsi="Open Sans" w:cs="Open Sans"/>
+          <w:iCs/>
+          <w:sz w:val="21"/>
+          <w:szCs w:val="21"/>
+          <w:highlight w:val="yellow"/>
+        </w:rPr>
+        <w:t>push</w:t>
+      </w:r>
+      <w:proofErr w:type="spellEnd"/>
+      <w:r>
+        <w:rPr>
+          <w:rFonts w:ascii="Open Sans" w:hAnsi="Open Sans" w:cs="Open Sans"/>
+          <w:iCs/>
+          <w:sz w:val="21"/>
+          <w:szCs w:val="21"/>
+          <w:highlight w:val="yellow"/>
+        </w:rPr>
+        <w:t xml:space="preserve"> alapú</w:t>
+      </w:r>
+      <w:r>
+        <w:rPr>
+          <w:rFonts w:ascii="Open Sans" w:hAnsi="Open Sans" w:cs="Open Sans"/>
+          <w:iCs/>
+          <w:sz w:val="21"/>
+          <w:szCs w:val="21"/>
+          <w:highlight w:val="yellow"/>
+        </w:rPr>
+        <w:t xml:space="preserve"> – </w:t>
+      </w:r>
+      <w:proofErr w:type="spellStart"/>
+      <w:r>
+        <w:rPr>
+          <w:rFonts w:ascii="Open Sans" w:hAnsi="Open Sans" w:cs="Open Sans"/>
+          <w:iCs/>
+          <w:sz w:val="21"/>
+          <w:szCs w:val="21"/>
+          <w:highlight w:val="yellow"/>
+        </w:rPr>
+        <w:t>vki</w:t>
+      </w:r>
+      <w:proofErr w:type="spellEnd"/>
+      <w:r>
+        <w:rPr>
+          <w:rFonts w:ascii="Open Sans" w:hAnsi="Open Sans" w:cs="Open Sans"/>
+          <w:iCs/>
+          <w:sz w:val="21"/>
+          <w:szCs w:val="21"/>
+          <w:highlight w:val="yellow"/>
+        </w:rPr>
+        <w:t xml:space="preserve"> megfogalmazza, aki érti - Gergő</w:t>
+      </w:r>
+    </w:p>
+    <w:p>
+      <w:pPr>
         <w:pStyle w:val="Cmsor3"/>
       </w:pPr>
       <w:r>
@@ -185,6 +473,170 @@
       <w:r>
         <w:t>[Az új osztályok felsorolása. Az régi osztályok közül azoknak a felsorolása, ahol változás volt. Ezek esetén csak a változásokat kell leírni.]</w:t>
       </w:r>
+    </w:p>
+    <w:p>
+      <w:pPr>
+        <w:pStyle w:val="magyarazat"/>
+      </w:pPr>
+    </w:p>
+    <w:p>
+      <w:pPr>
+        <w:pStyle w:val="magyarazat"/>
+        <w:numPr>
+          <w:ilvl w:val="0"/>
+          <w:numId w:val="7"/>
+        </w:numPr>
+        <w:rPr>
+          <w:i w:val="0"/>
+          <w:iCs/>
+          <w:color w:val="auto"/>
+          <w:highlight w:val="yellow"/>
+        </w:rPr>
+      </w:pPr>
+      <w:r>
+        <w:rPr>
+          <w:i w:val="0"/>
+          <w:iCs/>
+          <w:color w:val="auto"/>
+          <w:highlight w:val="yellow"/>
+        </w:rPr>
+        <w:t>szövegesen is le kell írni, hogy mi változott</w:t>
+      </w:r>
+      <w:r>
+        <w:rPr>
+          <w:i w:val="0"/>
+          <w:iCs/>
+          <w:color w:val="auto"/>
+          <w:highlight w:val="yellow"/>
+        </w:rPr>
+        <w:t xml:space="preserve"> – az </w:t>
+      </w:r>
+      <w:proofErr w:type="spellStart"/>
+      <w:r>
+        <w:rPr>
+          <w:i w:val="0"/>
+          <w:iCs/>
+          <w:color w:val="auto"/>
+          <w:highlight w:val="yellow"/>
+        </w:rPr>
+        <w:t>abstractfactoryk</w:t>
+      </w:r>
+      <w:proofErr w:type="spellEnd"/>
+      <w:r>
+        <w:rPr>
+          <w:i w:val="0"/>
+          <w:iCs/>
+          <w:color w:val="auto"/>
+          <w:highlight w:val="yellow"/>
+        </w:rPr>
+        <w:t xml:space="preserve"> kerültek a modellbe – lásd </w:t>
+      </w:r>
+      <w:proofErr w:type="spellStart"/>
+      <w:proofErr w:type="gramStart"/>
+      <w:r>
+        <w:rPr>
+          <w:i w:val="0"/>
+          <w:iCs/>
+          <w:color w:val="auto"/>
+          <w:highlight w:val="yellow"/>
+        </w:rPr>
+        <w:t>o.diagram</w:t>
+      </w:r>
+      <w:proofErr w:type="spellEnd"/>
+      <w:proofErr w:type="gramEnd"/>
+      <w:r>
+        <w:rPr>
+          <w:i w:val="0"/>
+          <w:iCs/>
+          <w:color w:val="auto"/>
+          <w:highlight w:val="yellow"/>
+        </w:rPr>
+        <w:t xml:space="preserve">  - ÉN</w:t>
+      </w:r>
+    </w:p>
+    <w:p>
+      <w:pPr>
+        <w:pStyle w:val="magyarazat"/>
+        <w:numPr>
+          <w:ilvl w:val="0"/>
+          <w:numId w:val="7"/>
+        </w:numPr>
+        <w:rPr>
+          <w:i w:val="0"/>
+          <w:iCs/>
+          <w:color w:val="auto"/>
+          <w:highlight w:val="yellow"/>
+        </w:rPr>
+      </w:pPr>
+      <w:r>
+        <w:rPr>
+          <w:i w:val="0"/>
+          <w:iCs/>
+          <w:color w:val="auto"/>
+          <w:highlight w:val="yellow"/>
+        </w:rPr>
+        <w:t xml:space="preserve">objektumok felsorolása – </w:t>
+      </w:r>
+      <w:proofErr w:type="spellStart"/>
+      <w:r>
+        <w:rPr>
+          <w:i w:val="0"/>
+          <w:iCs/>
+          <w:color w:val="auto"/>
+          <w:highlight w:val="yellow"/>
+        </w:rPr>
+        <w:t>Geri</w:t>
+      </w:r>
+      <w:proofErr w:type="spellEnd"/>
+    </w:p>
+    <w:p>
+      <w:pPr>
+        <w:pStyle w:val="magyarazat"/>
+        <w:numPr>
+          <w:ilvl w:val="0"/>
+          <w:numId w:val="7"/>
+        </w:numPr>
+        <w:rPr>
+          <w:i w:val="0"/>
+          <w:iCs/>
+          <w:color w:val="auto"/>
+          <w:highlight w:val="yellow"/>
+        </w:rPr>
+      </w:pPr>
+      <w:r>
+        <w:rPr>
+          <w:i w:val="0"/>
+          <w:iCs/>
+          <w:color w:val="auto"/>
+          <w:highlight w:val="yellow"/>
+        </w:rPr>
+        <w:t xml:space="preserve">osztályok elemzése – </w:t>
+      </w:r>
+      <w:proofErr w:type="spellStart"/>
+      <w:r>
+        <w:rPr>
+          <w:i w:val="0"/>
+          <w:iCs/>
+          <w:color w:val="auto"/>
+          <w:highlight w:val="yellow"/>
+        </w:rPr>
+        <w:t>Geri</w:t>
+      </w:r>
+      <w:proofErr w:type="spellEnd"/>
+      <w:r>
+        <w:rPr>
+          <w:i w:val="0"/>
+          <w:iCs/>
+          <w:color w:val="auto"/>
+          <w:highlight w:val="yellow"/>
+        </w:rPr>
+        <w:t xml:space="preserve"> és én</w:t>
+      </w:r>
+    </w:p>
+    <w:p>
+      <w:pPr>
+        <w:pStyle w:val="magyarazat"/>
+      </w:pPr>
     </w:p>
     <w:p>
       <w:pPr>
@@ -227,11 +679,11 @@
       </w:r>
       <w:proofErr w:type="spellEnd"/>
       <w:r>
-        <w:t xml:space="preserve"> 1 bekezdés. Ha szükséges, akkor </w:t>
+        <w:t xml:space="preserve"> 1 bekezdés. Ha szükséges, akkor state-</w:t>
       </w:r>
       <w:proofErr w:type="spellStart"/>
       <w:r>
-        <w:t>state-chart</w:t>
+        <w:t>chart</w:t>
       </w:r>
       <w:proofErr w:type="spellEnd"/>
       <w:r>
@@ -255,6 +707,7 @@
           <w:sz w:val="24"/>
           <w:szCs w:val="24"/>
         </w:rPr>
+        <w:lastRenderedPageBreak/>
         <w:t>Ősosztályok</w:t>
       </w:r>
     </w:p>
@@ -405,7 +858,6 @@
           <w:sz w:val="24"/>
           <w:szCs w:val="24"/>
         </w:rPr>
-        <w:lastRenderedPageBreak/>
         <w:t>Metódusok</w:t>
       </w:r>
     </w:p>
@@ -422,7 +874,15 @@
       </w:r>
       <w:proofErr w:type="spellEnd"/>
       <w:r>
-        <w:t xml:space="preserve"> és privát  metódusokkal rendelkezik. Metódusonként precíz leírás, ha szükséges, </w:t>
+        <w:t xml:space="preserve"> és </w:t>
+      </w:r>
+      <w:proofErr w:type="gramStart"/>
+      <w:r>
+        <w:t>privát  metódusokkal</w:t>
+      </w:r>
+      <w:proofErr w:type="gramEnd"/>
+      <w:r>
+        <w:t xml:space="preserve"> rendelkezik. Metódusonként precíz leírás, ha szükséges, </w:t>
       </w:r>
       <w:proofErr w:type="spellStart"/>
       <w:r>
@@ -430,7 +890,15 @@
       </w:r>
       <w:proofErr w:type="spellEnd"/>
       <w:r>
-        <w:t xml:space="preserve"> diagram is  a metódusban megvalósítandó algoritmusról.]</w:t>
+        <w:t xml:space="preserve"> diagram </w:t>
+      </w:r>
+      <w:proofErr w:type="gramStart"/>
+      <w:r>
+        <w:t>is  a</w:t>
+      </w:r>
+      <w:proofErr w:type="gramEnd"/>
+      <w:r>
+        <w:t xml:space="preserve"> metódusban megvalósítandó algoritmusról.]</w:t>
       </w:r>
     </w:p>
     <w:p>
@@ -447,6 +915,7 @@
         <w:t xml:space="preserve">int </w:t>
       </w:r>
       <w:proofErr w:type="spellStart"/>
+      <w:proofErr w:type="gramStart"/>
       <w:r>
         <w:rPr>
           <w:b/>
@@ -458,7 +927,14 @@
         <w:rPr>
           <w:b/>
         </w:rPr>
-        <w:t>(Osztály3 o1, Osztály4 o2)</w:t>
+        <w:t>(</w:t>
+      </w:r>
+      <w:proofErr w:type="gramEnd"/>
+      <w:r>
+        <w:rPr>
+          <w:b/>
+        </w:rPr>
+        <w:t>Osztály3 o1, Osztály4 o2)</w:t>
       </w:r>
       <w:r>
         <w:t xml:space="preserve">: </w:t>
@@ -487,7 +963,21 @@
         <w:rPr>
           <w:b/>
         </w:rPr>
-        <w:t>int bar(Osztály5 o1)</w:t>
+        <w:t xml:space="preserve">int </w:t>
+      </w:r>
+      <w:proofErr w:type="gramStart"/>
+      <w:r>
+        <w:rPr>
+          <w:b/>
+        </w:rPr>
+        <w:t>bar(</w:t>
+      </w:r>
+      <w:proofErr w:type="gramEnd"/>
+      <w:r>
+        <w:rPr>
+          <w:b/>
+        </w:rPr>
+        <w:t>Osztály5 o1)</w:t>
       </w:r>
       <w:r>
         <w:t xml:space="preserve">: </w:t>
@@ -547,11 +1037,11 @@
       </w:r>
       <w:proofErr w:type="spellEnd"/>
       <w:r>
-        <w:t xml:space="preserve"> 1 bekezdés. Ha szükséges, akkor </w:t>
+        <w:t xml:space="preserve"> 1 bekezdés. Ha szükséges, akkor state-</w:t>
       </w:r>
       <w:proofErr w:type="spellStart"/>
       <w:r>
-        <w:t>state-chart</w:t>
+        <w:t>chart</w:t>
       </w:r>
       <w:proofErr w:type="spellEnd"/>
       <w:r>
@@ -741,7 +1231,15 @@
       </w:r>
       <w:proofErr w:type="spellEnd"/>
       <w:r>
-        <w:t xml:space="preserve"> és privát  metódusokkal rendelkezik. Metódusonként precíz leírás, ha szükséges, </w:t>
+        <w:t xml:space="preserve"> és </w:t>
+      </w:r>
+      <w:proofErr w:type="gramStart"/>
+      <w:r>
+        <w:t>privát  metódusokkal</w:t>
+      </w:r>
+      <w:proofErr w:type="gramEnd"/>
+      <w:r>
+        <w:t xml:space="preserve"> rendelkezik. Metódusonként precíz leírás, ha szükséges, </w:t>
       </w:r>
       <w:proofErr w:type="spellStart"/>
       <w:r>
@@ -749,7 +1247,15 @@
       </w:r>
       <w:proofErr w:type="spellEnd"/>
       <w:r>
-        <w:t xml:space="preserve"> diagram is  a metódusban megvalósítandó algoritmusról.]</w:t>
+        <w:t xml:space="preserve"> diagram </w:t>
+      </w:r>
+      <w:proofErr w:type="gramStart"/>
+      <w:r>
+        <w:t>is  a</w:t>
+      </w:r>
+      <w:proofErr w:type="gramEnd"/>
+      <w:r>
+        <w:t xml:space="preserve"> metódusban megvalósítandó algoritmusról.]</w:t>
       </w:r>
     </w:p>
     <w:p>
@@ -766,6 +1272,7 @@
         <w:t xml:space="preserve">int </w:t>
       </w:r>
       <w:proofErr w:type="spellStart"/>
+      <w:proofErr w:type="gramStart"/>
       <w:r>
         <w:rPr>
           <w:b/>
@@ -777,7 +1284,14 @@
         <w:rPr>
           <w:b/>
         </w:rPr>
-        <w:t>(Osztály3 o1, Osztály4 o2)</w:t>
+        <w:t>(</w:t>
+      </w:r>
+      <w:proofErr w:type="gramEnd"/>
+      <w:r>
+        <w:rPr>
+          <w:b/>
+        </w:rPr>
+        <w:t>Osztály3 o1, Osztály4 o2)</w:t>
       </w:r>
       <w:r>
         <w:t xml:space="preserve">: </w:t>
@@ -806,7 +1320,21 @@
         <w:rPr>
           <w:b/>
         </w:rPr>
-        <w:t>int bar(Osztály5 o1)</w:t>
+        <w:t xml:space="preserve">int </w:t>
+      </w:r>
+      <w:proofErr w:type="gramStart"/>
+      <w:r>
+        <w:rPr>
+          <w:b/>
+        </w:rPr>
+        <w:t>bar(</w:t>
+      </w:r>
+      <w:proofErr w:type="gramEnd"/>
+      <w:r>
+        <w:rPr>
+          <w:b/>
+        </w:rPr>
+        <w:t>Osztály5 o1)</w:t>
       </w:r>
       <w:r>
         <w:t xml:space="preserve">: </w:t>
@@ -838,18 +1366,40 @@
         <w:pStyle w:val="magyarazat"/>
       </w:pPr>
       <w:r>
-        <w:t xml:space="preserve">[Szekvencia-diagramokon ábrázolni kell a grafikus rendszer működését. Konzisztens kell legyen az előző alfejezetekkel. Minden metódus, ami ott szerepel, fel kell tűnjön valamelyik szekvenciában. Minden metódusnak, ami szekvenciában szerepel, </w:t>
-      </w:r>
-      <w:proofErr w:type="spellStart"/>
-      <w:r>
-        <w:t>szereplnie</w:t>
-      </w:r>
-      <w:proofErr w:type="spellEnd"/>
-      <w:r>
-        <w:t xml:space="preserve"> kell a valamelyik osztálydiagramon.]</w:t>
-      </w:r>
-    </w:p>
-    <w:p/>
+        <w:t>[Szekvencia-diagramokon ábrázolni kell a grafikus rendszer működését. Konzisztens kell legyen az előző alfejezetekkel. Minden metódus, ami ott szerepel, fel kell tűnjön valamelyik szekvenciában. Minden metódusnak, ami szekvenciában szerepel, szerep</w:t>
+      </w:r>
+      <w:r>
+        <w:t>e</w:t>
+      </w:r>
+      <w:r>
+        <w:t>lnie kell a valamelyik osztálydiagramon.]</w:t>
+      </w:r>
+    </w:p>
+    <w:p>
+      <w:pPr>
+        <w:pStyle w:val="magyarazat"/>
+        <w:numPr>
+          <w:ilvl w:val="0"/>
+          <w:numId w:val="7"/>
+        </w:numPr>
+        <w:rPr>
+          <w:i w:val="0"/>
+          <w:iCs/>
+          <w:color w:val="auto"/>
+          <w:highlight w:val="yellow"/>
+        </w:rPr>
+      </w:pPr>
+      <w:r>
+        <w:rPr>
+          <w:i w:val="0"/>
+          <w:iCs/>
+          <w:color w:val="auto"/>
+          <w:highlight w:val="yellow"/>
+        </w:rPr>
+        <w:lastRenderedPageBreak/>
+        <w:t>mindenki a sajátját</w:t>
+      </w:r>
+    </w:p>
     <w:p>
       <w:pPr>
         <w:pStyle w:val="Cmsor20"/>
@@ -1146,7 +1696,7 @@
         <w:noProof/>
         <w:lang w:val="en-US"/>
       </w:rPr>
-      <w:t>2025-04-29</w:t>
+      <w:t>2025-05-02</w:t>
     </w:r>
     <w:r>
       <w:rPr>
@@ -1197,14 +1747,12 @@
     <w:r>
       <w:tab/>
     </w:r>
-    <w:proofErr w:type="spellStart"/>
     <w:r>
       <w:rPr>
         <w:iCs/>
       </w:rPr>
       <w:t>bandITs</w:t>
     </w:r>
-    <w:proofErr w:type="spellEnd"/>
   </w:p>
   <w:p>
     <w:pPr>
@@ -1780,6 +2328,304 @@
     </w:lvl>
   </w:abstractNum>
   <w:abstractNum w:abstractNumId="4" w15:restartNumberingAfterBreak="0">
+    <w:nsid w:val="4FB64610"/>
+    <w:multiLevelType w:val="multilevel"/>
+    <w:tmpl w:val="359604A2"/>
+    <w:lvl w:ilvl="0">
+      <w:start w:val="1"/>
+      <w:numFmt w:val="bullet"/>
+      <w:lvlText w:val=""/>
+      <w:lvlJc w:val="left"/>
+      <w:pPr>
+        <w:tabs>
+          <w:tab w:val="num" w:pos="720"/>
+        </w:tabs>
+        <w:ind w:left="720" w:hanging="360"/>
+      </w:pPr>
+      <w:rPr>
+        <w:rFonts w:ascii="Symbol" w:hAnsi="Symbol" w:hint="default"/>
+        <w:sz w:val="20"/>
+      </w:rPr>
+    </w:lvl>
+    <w:lvl w:ilvl="1" w:tentative="1">
+      <w:start w:val="1"/>
+      <w:numFmt w:val="bullet"/>
+      <w:lvlText w:val=""/>
+      <w:lvlJc w:val="left"/>
+      <w:pPr>
+        <w:tabs>
+          <w:tab w:val="num" w:pos="1440"/>
+        </w:tabs>
+        <w:ind w:left="1440" w:hanging="360"/>
+      </w:pPr>
+      <w:rPr>
+        <w:rFonts w:ascii="Symbol" w:hAnsi="Symbol" w:hint="default"/>
+        <w:sz w:val="20"/>
+      </w:rPr>
+    </w:lvl>
+    <w:lvl w:ilvl="2" w:tentative="1">
+      <w:start w:val="1"/>
+      <w:numFmt w:val="bullet"/>
+      <w:lvlText w:val=""/>
+      <w:lvlJc w:val="left"/>
+      <w:pPr>
+        <w:tabs>
+          <w:tab w:val="num" w:pos="2160"/>
+        </w:tabs>
+        <w:ind w:left="2160" w:hanging="360"/>
+      </w:pPr>
+      <w:rPr>
+        <w:rFonts w:ascii="Symbol" w:hAnsi="Symbol" w:hint="default"/>
+        <w:sz w:val="20"/>
+      </w:rPr>
+    </w:lvl>
+    <w:lvl w:ilvl="3" w:tentative="1">
+      <w:start w:val="1"/>
+      <w:numFmt w:val="bullet"/>
+      <w:lvlText w:val=""/>
+      <w:lvlJc w:val="left"/>
+      <w:pPr>
+        <w:tabs>
+          <w:tab w:val="num" w:pos="2880"/>
+        </w:tabs>
+        <w:ind w:left="2880" w:hanging="360"/>
+      </w:pPr>
+      <w:rPr>
+        <w:rFonts w:ascii="Symbol" w:hAnsi="Symbol" w:hint="default"/>
+        <w:sz w:val="20"/>
+      </w:rPr>
+    </w:lvl>
+    <w:lvl w:ilvl="4" w:tentative="1">
+      <w:start w:val="1"/>
+      <w:numFmt w:val="bullet"/>
+      <w:lvlText w:val=""/>
+      <w:lvlJc w:val="left"/>
+      <w:pPr>
+        <w:tabs>
+          <w:tab w:val="num" w:pos="3600"/>
+        </w:tabs>
+        <w:ind w:left="3600" w:hanging="360"/>
+      </w:pPr>
+      <w:rPr>
+        <w:rFonts w:ascii="Symbol" w:hAnsi="Symbol" w:hint="default"/>
+        <w:sz w:val="20"/>
+      </w:rPr>
+    </w:lvl>
+    <w:lvl w:ilvl="5" w:tentative="1">
+      <w:start w:val="1"/>
+      <w:numFmt w:val="bullet"/>
+      <w:lvlText w:val=""/>
+      <w:lvlJc w:val="left"/>
+      <w:pPr>
+        <w:tabs>
+          <w:tab w:val="num" w:pos="4320"/>
+        </w:tabs>
+        <w:ind w:left="4320" w:hanging="360"/>
+      </w:pPr>
+      <w:rPr>
+        <w:rFonts w:ascii="Symbol" w:hAnsi="Symbol" w:hint="default"/>
+        <w:sz w:val="20"/>
+      </w:rPr>
+    </w:lvl>
+    <w:lvl w:ilvl="6" w:tentative="1">
+      <w:start w:val="1"/>
+      <w:numFmt w:val="bullet"/>
+      <w:lvlText w:val=""/>
+      <w:lvlJc w:val="left"/>
+      <w:pPr>
+        <w:tabs>
+          <w:tab w:val="num" w:pos="5040"/>
+        </w:tabs>
+        <w:ind w:left="5040" w:hanging="360"/>
+      </w:pPr>
+      <w:rPr>
+        <w:rFonts w:ascii="Symbol" w:hAnsi="Symbol" w:hint="default"/>
+        <w:sz w:val="20"/>
+      </w:rPr>
+    </w:lvl>
+    <w:lvl w:ilvl="7" w:tentative="1">
+      <w:start w:val="1"/>
+      <w:numFmt w:val="bullet"/>
+      <w:lvlText w:val=""/>
+      <w:lvlJc w:val="left"/>
+      <w:pPr>
+        <w:tabs>
+          <w:tab w:val="num" w:pos="5760"/>
+        </w:tabs>
+        <w:ind w:left="5760" w:hanging="360"/>
+      </w:pPr>
+      <w:rPr>
+        <w:rFonts w:ascii="Symbol" w:hAnsi="Symbol" w:hint="default"/>
+        <w:sz w:val="20"/>
+      </w:rPr>
+    </w:lvl>
+    <w:lvl w:ilvl="8" w:tentative="1">
+      <w:start w:val="1"/>
+      <w:numFmt w:val="bullet"/>
+      <w:lvlText w:val=""/>
+      <w:lvlJc w:val="left"/>
+      <w:pPr>
+        <w:tabs>
+          <w:tab w:val="num" w:pos="6480"/>
+        </w:tabs>
+        <w:ind w:left="6480" w:hanging="360"/>
+      </w:pPr>
+      <w:rPr>
+        <w:rFonts w:ascii="Symbol" w:hAnsi="Symbol" w:hint="default"/>
+        <w:sz w:val="20"/>
+      </w:rPr>
+    </w:lvl>
+  </w:abstractNum>
+  <w:abstractNum w:abstractNumId="5" w15:restartNumberingAfterBreak="0">
+    <w:nsid w:val="59EA1DEB"/>
+    <w:multiLevelType w:val="multilevel"/>
+    <w:tmpl w:val="F9500EE6"/>
+    <w:lvl w:ilvl="0">
+      <w:start w:val="1"/>
+      <w:numFmt w:val="bullet"/>
+      <w:lvlText w:val=""/>
+      <w:lvlJc w:val="left"/>
+      <w:pPr>
+        <w:tabs>
+          <w:tab w:val="num" w:pos="720"/>
+        </w:tabs>
+        <w:ind w:left="720" w:hanging="360"/>
+      </w:pPr>
+      <w:rPr>
+        <w:rFonts w:ascii="Symbol" w:hAnsi="Symbol" w:hint="default"/>
+        <w:sz w:val="20"/>
+      </w:rPr>
+    </w:lvl>
+    <w:lvl w:ilvl="1" w:tentative="1">
+      <w:start w:val="1"/>
+      <w:numFmt w:val="bullet"/>
+      <w:lvlText w:val=""/>
+      <w:lvlJc w:val="left"/>
+      <w:pPr>
+        <w:tabs>
+          <w:tab w:val="num" w:pos="1440"/>
+        </w:tabs>
+        <w:ind w:left="1440" w:hanging="360"/>
+      </w:pPr>
+      <w:rPr>
+        <w:rFonts w:ascii="Symbol" w:hAnsi="Symbol" w:hint="default"/>
+        <w:sz w:val="20"/>
+      </w:rPr>
+    </w:lvl>
+    <w:lvl w:ilvl="2" w:tentative="1">
+      <w:start w:val="1"/>
+      <w:numFmt w:val="bullet"/>
+      <w:lvlText w:val=""/>
+      <w:lvlJc w:val="left"/>
+      <w:pPr>
+        <w:tabs>
+          <w:tab w:val="num" w:pos="2160"/>
+        </w:tabs>
+        <w:ind w:left="2160" w:hanging="360"/>
+      </w:pPr>
+      <w:rPr>
+        <w:rFonts w:ascii="Symbol" w:hAnsi="Symbol" w:hint="default"/>
+        <w:sz w:val="20"/>
+      </w:rPr>
+    </w:lvl>
+    <w:lvl w:ilvl="3" w:tentative="1">
+      <w:start w:val="1"/>
+      <w:numFmt w:val="bullet"/>
+      <w:lvlText w:val=""/>
+      <w:lvlJc w:val="left"/>
+      <w:pPr>
+        <w:tabs>
+          <w:tab w:val="num" w:pos="2880"/>
+        </w:tabs>
+        <w:ind w:left="2880" w:hanging="360"/>
+      </w:pPr>
+      <w:rPr>
+        <w:rFonts w:ascii="Symbol" w:hAnsi="Symbol" w:hint="default"/>
+        <w:sz w:val="20"/>
+      </w:rPr>
+    </w:lvl>
+    <w:lvl w:ilvl="4" w:tentative="1">
+      <w:start w:val="1"/>
+      <w:numFmt w:val="bullet"/>
+      <w:lvlText w:val=""/>
+      <w:lvlJc w:val="left"/>
+      <w:pPr>
+        <w:tabs>
+          <w:tab w:val="num" w:pos="3600"/>
+        </w:tabs>
+        <w:ind w:left="3600" w:hanging="360"/>
+      </w:pPr>
+      <w:rPr>
+        <w:rFonts w:ascii="Symbol" w:hAnsi="Symbol" w:hint="default"/>
+        <w:sz w:val="20"/>
+      </w:rPr>
+    </w:lvl>
+    <w:lvl w:ilvl="5" w:tentative="1">
+      <w:start w:val="1"/>
+      <w:numFmt w:val="bullet"/>
+      <w:lvlText w:val=""/>
+      <w:lvlJc w:val="left"/>
+      <w:pPr>
+        <w:tabs>
+          <w:tab w:val="num" w:pos="4320"/>
+        </w:tabs>
+        <w:ind w:left="4320" w:hanging="360"/>
+      </w:pPr>
+      <w:rPr>
+        <w:rFonts w:ascii="Symbol" w:hAnsi="Symbol" w:hint="default"/>
+        <w:sz w:val="20"/>
+      </w:rPr>
+    </w:lvl>
+    <w:lvl w:ilvl="6" w:tentative="1">
+      <w:start w:val="1"/>
+      <w:numFmt w:val="bullet"/>
+      <w:lvlText w:val=""/>
+      <w:lvlJc w:val="left"/>
+      <w:pPr>
+        <w:tabs>
+          <w:tab w:val="num" w:pos="5040"/>
+        </w:tabs>
+        <w:ind w:left="5040" w:hanging="360"/>
+      </w:pPr>
+      <w:rPr>
+        <w:rFonts w:ascii="Symbol" w:hAnsi="Symbol" w:hint="default"/>
+        <w:sz w:val="20"/>
+      </w:rPr>
+    </w:lvl>
+    <w:lvl w:ilvl="7" w:tentative="1">
+      <w:start w:val="1"/>
+      <w:numFmt w:val="bullet"/>
+      <w:lvlText w:val=""/>
+      <w:lvlJc w:val="left"/>
+      <w:pPr>
+        <w:tabs>
+          <w:tab w:val="num" w:pos="5760"/>
+        </w:tabs>
+        <w:ind w:left="5760" w:hanging="360"/>
+      </w:pPr>
+      <w:rPr>
+        <w:rFonts w:ascii="Symbol" w:hAnsi="Symbol" w:hint="default"/>
+        <w:sz w:val="20"/>
+      </w:rPr>
+    </w:lvl>
+    <w:lvl w:ilvl="8" w:tentative="1">
+      <w:start w:val="1"/>
+      <w:numFmt w:val="bullet"/>
+      <w:lvlText w:val=""/>
+      <w:lvlJc w:val="left"/>
+      <w:pPr>
+        <w:tabs>
+          <w:tab w:val="num" w:pos="6480"/>
+        </w:tabs>
+        <w:ind w:left="6480" w:hanging="360"/>
+      </w:pPr>
+      <w:rPr>
+        <w:rFonts w:ascii="Symbol" w:hAnsi="Symbol" w:hint="default"/>
+        <w:sz w:val="20"/>
+      </w:rPr>
+    </w:lvl>
+  </w:abstractNum>
+  <w:abstractNum w:abstractNumId="6" w15:restartNumberingAfterBreak="0">
     <w:nsid w:val="65D14A51"/>
     <w:multiLevelType w:val="multilevel"/>
     <w:tmpl w:val="DF041E76"/>
@@ -1919,7 +2765,7 @@
       </w:rPr>
     </w:lvl>
   </w:abstractNum>
-  <w:abstractNum w:abstractNumId="5" w15:restartNumberingAfterBreak="0">
+  <w:abstractNum w:abstractNumId="7" w15:restartNumberingAfterBreak="0">
     <w:nsid w:val="775A042E"/>
     <w:multiLevelType w:val="multilevel"/>
     <w:tmpl w:val="EA823B3A"/>
@@ -2072,10 +2918,10 @@
     <w:abstractNumId w:val="1"/>
   </w:num>
   <w:num w:numId="2" w16cid:durableId="1271011982">
-    <w:abstractNumId w:val="5"/>
+    <w:abstractNumId w:val="7"/>
   </w:num>
   <w:num w:numId="3" w16cid:durableId="2093505113">
-    <w:abstractNumId w:val="4"/>
+    <w:abstractNumId w:val="6"/>
   </w:num>
   <w:num w:numId="4" w16cid:durableId="1346976576">
     <w:abstractNumId w:val="3"/>
@@ -2085,6 +2931,12 @@
   </w:num>
   <w:num w:numId="6" w16cid:durableId="529536715">
     <w:abstractNumId w:val="2"/>
+  </w:num>
+  <w:num w:numId="7" w16cid:durableId="527723191">
+    <w:abstractNumId w:val="4"/>
+  </w:num>
+  <w:num w:numId="8" w16cid:durableId="1984655113">
+    <w:abstractNumId w:val="5"/>
   </w:num>
 </w:numbering>
 </file>
@@ -2116,6 +2968,50 @@
     <w:lsdException w:name="Subtitle" w:qFormat="1"/>
     <w:lsdException w:name="Strong" w:qFormat="1"/>
     <w:lsdException w:name="Emphasis" w:qFormat="1"/>
+    <w:lsdException w:name="Normal Table" w:semiHidden="1" w:unhideWhenUsed="1"/>
+    <w:lsdException w:name="Table Simple 1" w:semiHidden="1" w:unhideWhenUsed="1"/>
+    <w:lsdException w:name="Table Simple 2" w:semiHidden="1" w:unhideWhenUsed="1"/>
+    <w:lsdException w:name="Table Simple 3" w:semiHidden="1" w:unhideWhenUsed="1"/>
+    <w:lsdException w:name="Table Classic 1" w:semiHidden="1" w:unhideWhenUsed="1"/>
+    <w:lsdException w:name="Table Classic 2" w:semiHidden="1" w:unhideWhenUsed="1"/>
+    <w:lsdException w:name="Table Classic 3" w:semiHidden="1" w:unhideWhenUsed="1"/>
+    <w:lsdException w:name="Table Classic 4" w:semiHidden="1" w:unhideWhenUsed="1"/>
+    <w:lsdException w:name="Table Colorful 1" w:semiHidden="1" w:unhideWhenUsed="1"/>
+    <w:lsdException w:name="Table Colorful 2" w:semiHidden="1" w:unhideWhenUsed="1"/>
+    <w:lsdException w:name="Table Colorful 3" w:semiHidden="1" w:unhideWhenUsed="1"/>
+    <w:lsdException w:name="Table Columns 1" w:semiHidden="1" w:unhideWhenUsed="1"/>
+    <w:lsdException w:name="Table Columns 2" w:semiHidden="1" w:unhideWhenUsed="1"/>
+    <w:lsdException w:name="Table Columns 3" w:semiHidden="1" w:unhideWhenUsed="1"/>
+    <w:lsdException w:name="Table Columns 4" w:semiHidden="1" w:unhideWhenUsed="1"/>
+    <w:lsdException w:name="Table Columns 5" w:semiHidden="1" w:unhideWhenUsed="1"/>
+    <w:lsdException w:name="Table Grid 1" w:semiHidden="1" w:unhideWhenUsed="1"/>
+    <w:lsdException w:name="Table Grid 2" w:semiHidden="1" w:unhideWhenUsed="1"/>
+    <w:lsdException w:name="Table Grid 3" w:semiHidden="1" w:unhideWhenUsed="1"/>
+    <w:lsdException w:name="Table Grid 4" w:semiHidden="1" w:unhideWhenUsed="1"/>
+    <w:lsdException w:name="Table Grid 5" w:semiHidden="1" w:unhideWhenUsed="1"/>
+    <w:lsdException w:name="Table Grid 6" w:semiHidden="1" w:unhideWhenUsed="1"/>
+    <w:lsdException w:name="Table Grid 7" w:semiHidden="1" w:unhideWhenUsed="1"/>
+    <w:lsdException w:name="Table Grid 8" w:semiHidden="1" w:unhideWhenUsed="1"/>
+    <w:lsdException w:name="Table List 1" w:semiHidden="1" w:unhideWhenUsed="1"/>
+    <w:lsdException w:name="Table List 2" w:semiHidden="1" w:unhideWhenUsed="1"/>
+    <w:lsdException w:name="Table List 3" w:semiHidden="1" w:unhideWhenUsed="1"/>
+    <w:lsdException w:name="Table List 4" w:semiHidden="1" w:unhideWhenUsed="1"/>
+    <w:lsdException w:name="Table List 5" w:semiHidden="1" w:unhideWhenUsed="1"/>
+    <w:lsdException w:name="Table List 6" w:semiHidden="1" w:unhideWhenUsed="1"/>
+    <w:lsdException w:name="Table List 7" w:semiHidden="1" w:unhideWhenUsed="1"/>
+    <w:lsdException w:name="Table List 8" w:semiHidden="1" w:unhideWhenUsed="1"/>
+    <w:lsdException w:name="Table 3D effects 1" w:semiHidden="1" w:unhideWhenUsed="1"/>
+    <w:lsdException w:name="Table 3D effects 2" w:semiHidden="1" w:unhideWhenUsed="1"/>
+    <w:lsdException w:name="Table 3D effects 3" w:semiHidden="1" w:unhideWhenUsed="1"/>
+    <w:lsdException w:name="Table Contemporary" w:semiHidden="1" w:unhideWhenUsed="1"/>
+    <w:lsdException w:name="Table Elegant" w:semiHidden="1" w:unhideWhenUsed="1"/>
+    <w:lsdException w:name="Table Professional" w:semiHidden="1" w:unhideWhenUsed="1"/>
+    <w:lsdException w:name="Table Subtle 1" w:semiHidden="1" w:unhideWhenUsed="1"/>
+    <w:lsdException w:name="Table Subtle 2" w:semiHidden="1" w:unhideWhenUsed="1"/>
+    <w:lsdException w:name="Table Web 1" w:semiHidden="1" w:unhideWhenUsed="1"/>
+    <w:lsdException w:name="Table Web 2" w:semiHidden="1" w:unhideWhenUsed="1"/>
+    <w:lsdException w:name="Table Web 3" w:semiHidden="1" w:unhideWhenUsed="1"/>
+    <w:lsdException w:name="Table Theme" w:semiHidden="1" w:unhideWhenUsed="1"/>
     <w:lsdException w:name="Placeholder Text" w:semiHidden="1" w:uiPriority="99"/>
     <w:lsdException w:name="No Spacing" w:uiPriority="1" w:qFormat="1"/>
     <w:lsdException w:name="Light Shading" w:uiPriority="60"/>
@@ -2540,11 +3436,14 @@
   </w:style>
   <w:style w:type="character" w:default="1" w:styleId="Bekezdsalapbettpusa">
     <w:name w:val="Default Paragraph Font"/>
-    <w:semiHidden/>
+    <w:uiPriority w:val="1"/>
+    <w:unhideWhenUsed/>
   </w:style>
   <w:style w:type="table" w:default="1" w:styleId="Normltblzat">
     <w:name w:val="Normal Table"/>
+    <w:uiPriority w:val="99"/>
     <w:semiHidden/>
+    <w:unhideWhenUsed/>
     <w:tblPr>
       <w:tblInd w:w="0" w:type="dxa"/>
       <w:tblCellMar>
@@ -2557,7 +3456,9 @@
   </w:style>
   <w:style w:type="numbering" w:default="1" w:styleId="Nemlista">
     <w:name w:val="No List"/>
+    <w:uiPriority w:val="99"/>
     <w:semiHidden/>
+    <w:unhideWhenUsed/>
   </w:style>
   <w:style w:type="paragraph" w:customStyle="1" w:styleId="magyarazat">
     <w:name w:val="magyarazat"/>
@@ -2701,6 +3602,17 @@
       <w:sz w:val="16"/>
       <w:szCs w:val="16"/>
     </w:rPr>
+  </w:style>
+  <w:style w:type="paragraph" w:styleId="Listaszerbekezds">
+    <w:name w:val="List Paragraph"/>
+    <w:basedOn w:val="Norml"/>
+    <w:uiPriority w:val="34"/>
+    <w:qFormat/>
+    <w:rsid w:val="00581F74"/>
+    <w:pPr>
+      <w:ind w:left="720"/>
+      <w:contextualSpacing/>
+    </w:pPr>
   </w:style>
 </w:styles>
 </file>

</xml_diff>

<commit_message>
Osztályleírás, 11.3 és szekvenciadiagram mód.
</commit_message>
<xml_diff>
--- a/11_grafikus_felulet_specifikacioja/templ_11_0.docx
+++ b/11_grafikus_felulet_specifikacioja/templ_11_0.docx
@@ -6,33 +6,14 @@
       <w:pPr>
         <w:pStyle w:val="Cmsor1"/>
       </w:pPr>
-      <w:proofErr w:type="spellStart"/>
       <w:r>
         <w:rPr>
           <w:lang w:val="en-US"/>
         </w:rPr>
-        <w:t>Grafikus</w:t>
-      </w:r>
-      <w:proofErr w:type="spellEnd"/>
-      <w:r>
-        <w:rPr>
-          <w:lang w:val="en-US"/>
-        </w:rPr>
-        <w:t xml:space="preserve"> </w:t>
-      </w:r>
-      <w:proofErr w:type="spellStart"/>
-      <w:r>
-        <w:rPr>
-          <w:lang w:val="en-US"/>
-        </w:rPr>
-        <w:t>fe</w:t>
-      </w:r>
-      <w:r>
-        <w:t>lület</w:t>
-      </w:r>
-      <w:proofErr w:type="spellEnd"/>
-      <w:r>
-        <w:t xml:space="preserve"> specifikációja</w:t>
+        <w:t>Grafikus fe</w:t>
+      </w:r>
+      <w:r>
+        <w:t>lület specifikációja</w:t>
       </w:r>
     </w:p>
     <w:p>
@@ -48,23 +29,7 @@
         <w:pStyle w:val="magyarazat"/>
       </w:pPr>
       <w:r>
-        <w:t xml:space="preserve">[A menürendszer, a kezelői felület grafikus képe. A grafikus felület megjelenését, a használt ikonokat, </w:t>
-      </w:r>
-      <w:proofErr w:type="spellStart"/>
-      <w:r>
-        <w:t>stb</w:t>
-      </w:r>
-      <w:proofErr w:type="spellEnd"/>
-      <w:r>
-        <w:t xml:space="preserve"> </w:t>
-      </w:r>
-      <w:proofErr w:type="spellStart"/>
-      <w:r>
-        <w:t>screenshot</w:t>
-      </w:r>
-      <w:proofErr w:type="spellEnd"/>
-      <w:r>
-        <w:t>-szerű képekkel kell bemutatni. Az építészetben ez a homlokzati terv.</w:t>
+        <w:t>[A menürendszer, a kezelői felület grafikus képe. A grafikus felület megjelenését, a használt ikonokat, stb screenshot-szerű képekkel kell bemutatni. Az építészetben ez a homlokzati terv.</w:t>
       </w:r>
       <w:r>
         <w:t>]</w:t>
@@ -124,149 +89,7 @@
           <w:szCs w:val="21"/>
           <w:highlight w:val="yellow"/>
         </w:rPr>
-        <w:t xml:space="preserve">szövegesen részletezni a grafikus elemek működését (mi a működés elve, pl. minden modell-elemhez van egy </w:t>
-      </w:r>
-      <w:proofErr w:type="spellStart"/>
-      <w:r>
-        <w:rPr>
-          <w:rFonts w:ascii="Open Sans" w:hAnsi="Open Sans" w:cs="Open Sans"/>
-          <w:iCs/>
-          <w:sz w:val="21"/>
-          <w:szCs w:val="21"/>
-          <w:highlight w:val="yellow"/>
-        </w:rPr>
-        <w:t>view</w:t>
-      </w:r>
-      <w:proofErr w:type="spellEnd"/>
-      <w:r>
-        <w:rPr>
-          <w:rFonts w:ascii="Open Sans" w:hAnsi="Open Sans" w:cs="Open Sans"/>
-          <w:iCs/>
-          <w:sz w:val="21"/>
-          <w:szCs w:val="21"/>
-          <w:highlight w:val="yellow"/>
-        </w:rPr>
-        <w:t xml:space="preserve">, amelyik értesül a változásokról, ki kinek szól, a </w:t>
-      </w:r>
-      <w:proofErr w:type="spellStart"/>
-      <w:r>
-        <w:rPr>
-          <w:rFonts w:ascii="Open Sans" w:hAnsi="Open Sans" w:cs="Open Sans"/>
-          <w:iCs/>
-          <w:sz w:val="21"/>
-          <w:szCs w:val="21"/>
-          <w:highlight w:val="yellow"/>
-        </w:rPr>
-        <w:t>movell</w:t>
-      </w:r>
-      <w:proofErr w:type="spellEnd"/>
-      <w:r>
-        <w:rPr>
-          <w:rFonts w:ascii="Open Sans" w:hAnsi="Open Sans" w:cs="Open Sans"/>
-          <w:iCs/>
-          <w:sz w:val="21"/>
-          <w:szCs w:val="21"/>
-          <w:highlight w:val="yellow"/>
-        </w:rPr>
-        <w:t xml:space="preserve"> ad infót a </w:t>
-      </w:r>
-      <w:proofErr w:type="spellStart"/>
-      <w:r>
-        <w:rPr>
-          <w:rFonts w:ascii="Open Sans" w:hAnsi="Open Sans" w:cs="Open Sans"/>
-          <w:iCs/>
-          <w:sz w:val="21"/>
-          <w:szCs w:val="21"/>
-          <w:highlight w:val="yellow"/>
-        </w:rPr>
-        <w:t>viewnak</w:t>
-      </w:r>
-      <w:proofErr w:type="spellEnd"/>
-      <w:r>
-        <w:rPr>
-          <w:rFonts w:ascii="Open Sans" w:hAnsi="Open Sans" w:cs="Open Sans"/>
-          <w:iCs/>
-          <w:sz w:val="21"/>
-          <w:szCs w:val="21"/>
-          <w:highlight w:val="yellow"/>
-        </w:rPr>
-        <w:t xml:space="preserve">, vagy a </w:t>
-      </w:r>
-      <w:proofErr w:type="spellStart"/>
-      <w:r>
-        <w:rPr>
-          <w:rFonts w:ascii="Open Sans" w:hAnsi="Open Sans" w:cs="Open Sans"/>
-          <w:iCs/>
-          <w:sz w:val="21"/>
-          <w:szCs w:val="21"/>
-          <w:highlight w:val="yellow"/>
-        </w:rPr>
-        <w:t>view</w:t>
-      </w:r>
-      <w:proofErr w:type="spellEnd"/>
-      <w:r>
-        <w:rPr>
-          <w:rFonts w:ascii="Open Sans" w:hAnsi="Open Sans" w:cs="Open Sans"/>
-          <w:iCs/>
-          <w:sz w:val="21"/>
-          <w:szCs w:val="21"/>
-          <w:highlight w:val="yellow"/>
-        </w:rPr>
-        <w:t xml:space="preserve"> kér infót a </w:t>
-      </w:r>
-      <w:proofErr w:type="spellStart"/>
-      <w:r>
-        <w:rPr>
-          <w:rFonts w:ascii="Open Sans" w:hAnsi="Open Sans" w:cs="Open Sans"/>
-          <w:iCs/>
-          <w:sz w:val="21"/>
-          <w:szCs w:val="21"/>
-          <w:highlight w:val="yellow"/>
-        </w:rPr>
-        <w:t>modelltól</w:t>
-      </w:r>
-      <w:proofErr w:type="spellEnd"/>
-      <w:r>
-        <w:rPr>
-          <w:rFonts w:ascii="Open Sans" w:hAnsi="Open Sans" w:cs="Open Sans"/>
-          <w:iCs/>
-          <w:sz w:val="21"/>
-          <w:szCs w:val="21"/>
-          <w:highlight w:val="yellow"/>
-        </w:rPr>
-        <w:t xml:space="preserve">, </w:t>
-      </w:r>
-      <w:proofErr w:type="spellStart"/>
-      <w:r>
-        <w:rPr>
-          <w:rFonts w:ascii="Open Sans" w:hAnsi="Open Sans" w:cs="Open Sans"/>
-          <w:iCs/>
-          <w:sz w:val="21"/>
-          <w:szCs w:val="21"/>
-          <w:highlight w:val="yellow"/>
-        </w:rPr>
-        <w:t>stb</w:t>
-      </w:r>
-      <w:proofErr w:type="spellEnd"/>
-      <w:r>
-        <w:rPr>
-          <w:rFonts w:ascii="Open Sans" w:hAnsi="Open Sans" w:cs="Open Sans"/>
-          <w:iCs/>
-          <w:sz w:val="21"/>
-          <w:szCs w:val="21"/>
-          <w:highlight w:val="yellow"/>
-        </w:rPr>
-        <w:t>). Cél az, hogy a modellhez minél kevésbé kelljen hozzányúlni. Ha holnapután VR sisakkal is akarjuk játszani a játékot, a modellt ne kelljen átírni.</w:t>
-      </w:r>
-      <w:r>
-        <w:rPr>
-          <w:rFonts w:ascii="Open Sans" w:hAnsi="Open Sans" w:cs="Open Sans"/>
-          <w:iCs/>
-          <w:sz w:val="21"/>
-          <w:szCs w:val="21"/>
-          <w:highlight w:val="yellow"/>
-        </w:rPr>
-        <w:t xml:space="preserve"> – Zsombor, én megnézem</w:t>
+        <w:t>szövegesen részletezni a grafikus elemek működését (mi a működés elve, pl. minden modell-elemhez van egy view, amelyik értesül a változásokról, ki kinek szól, a movell ad infót a viewnak, vagy a view kér infót a modelltól, stb). Cél az, hogy a modellhez minél kevésbé kelljen hozzányúlni. Ha holnapután VR sisakkal is akarjuk játszani a játékot, a modellt ne kelljen átírni. – Zsombor, én megnézem</w:t>
       </w:r>
     </w:p>
     <w:p>
@@ -288,14 +111,7 @@
           <w:iCs/>
           <w:highlight w:val="yellow"/>
         </w:rPr>
-        <w:t>ha új pályaformátum kell a grafikus infók miatt</w:t>
-      </w:r>
-      <w:r>
-        <w:rPr>
-          <w:iCs/>
-          <w:highlight w:val="yellow"/>
-        </w:rPr>
-        <w:t xml:space="preserve"> </w:t>
+        <w:t xml:space="preserve">ha új pályaformátum kell a grafikus infók miatt </w:t>
       </w:r>
       <w:r>
         <w:rPr>
@@ -323,25 +139,21 @@
       <w:r>
         <w:t xml:space="preserve">[Le kell írni, hogy a grafikai megjelenésért felelős osztályok, objektumok hogyan kapcsolódnak a meglevő rendszerhez, a megjelenítés során mi volt az alapelv. Törekedni kell az MVC megvalósításra. Alapelvek lehetnek: </w:t>
       </w:r>
-      <w:proofErr w:type="spellStart"/>
       <w:r>
         <w:rPr>
           <w:b/>
         </w:rPr>
         <w:t>push</w:t>
       </w:r>
-      <w:proofErr w:type="spellEnd"/>
       <w:r>
         <w:t xml:space="preserve"> alapú: a modell értesíti a felületet, hogy változott; </w:t>
       </w:r>
-      <w:proofErr w:type="spellStart"/>
       <w:r>
         <w:rPr>
           <w:b/>
         </w:rPr>
         <w:t>pull</w:t>
       </w:r>
-      <w:proofErr w:type="spellEnd"/>
       <w:r>
         <w:t xml:space="preserve"> alapú: a felület kérdezi le a modellt, hogy változott-e; </w:t>
       </w:r>
@@ -380,7 +192,6 @@
           <w:highlight w:val="yellow"/>
         </w:rPr>
       </w:pPr>
-      <w:proofErr w:type="spellStart"/>
       <w:r>
         <w:rPr>
           <w:rFonts w:ascii="Open Sans" w:hAnsi="Open Sans" w:cs="Open Sans"/>
@@ -389,9 +200,8 @@
           <w:szCs w:val="21"/>
           <w:highlight w:val="yellow"/>
         </w:rPr>
-        <w:t>push</w:t>
-      </w:r>
-      <w:proofErr w:type="spellEnd"/>
+        <w:t>push alapú</w:t>
+      </w:r>
       <w:r>
         <w:rPr>
           <w:rFonts w:ascii="Open Sans" w:hAnsi="Open Sans" w:cs="Open Sans"/>
@@ -400,39 +210,7 @@
           <w:szCs w:val="21"/>
           <w:highlight w:val="yellow"/>
         </w:rPr>
-        <w:t xml:space="preserve"> alapú</w:t>
-      </w:r>
-      <w:r>
-        <w:rPr>
-          <w:rFonts w:ascii="Open Sans" w:hAnsi="Open Sans" w:cs="Open Sans"/>
-          <w:iCs/>
-          <w:sz w:val="21"/>
-          <w:szCs w:val="21"/>
-          <w:highlight w:val="yellow"/>
-        </w:rPr>
-        <w:t xml:space="preserve"> – </w:t>
-      </w:r>
-      <w:proofErr w:type="spellStart"/>
-      <w:r>
-        <w:rPr>
-          <w:rFonts w:ascii="Open Sans" w:hAnsi="Open Sans" w:cs="Open Sans"/>
-          <w:iCs/>
-          <w:sz w:val="21"/>
-          <w:szCs w:val="21"/>
-          <w:highlight w:val="yellow"/>
-        </w:rPr>
-        <w:t>vki</w:t>
-      </w:r>
-      <w:proofErr w:type="spellEnd"/>
-      <w:r>
-        <w:rPr>
-          <w:rFonts w:ascii="Open Sans" w:hAnsi="Open Sans" w:cs="Open Sans"/>
-          <w:iCs/>
-          <w:sz w:val="21"/>
-          <w:szCs w:val="21"/>
-          <w:highlight w:val="yellow"/>
-        </w:rPr>
-        <w:t xml:space="preserve"> megfogalmazza, aki érti - Gergő</w:t>
+        <w:t xml:space="preserve"> – vki megfogalmazza, aki érti - Gergő</w:t>
       </w:r>
     </w:p>
     <w:p>
@@ -509,49 +287,7 @@
           <w:color w:val="auto"/>
           <w:highlight w:val="yellow"/>
         </w:rPr>
-        <w:t xml:space="preserve"> – az </w:t>
-      </w:r>
-      <w:proofErr w:type="spellStart"/>
-      <w:r>
-        <w:rPr>
-          <w:i w:val="0"/>
-          <w:iCs/>
-          <w:color w:val="auto"/>
-          <w:highlight w:val="yellow"/>
-        </w:rPr>
-        <w:t>abstractfactoryk</w:t>
-      </w:r>
-      <w:proofErr w:type="spellEnd"/>
-      <w:r>
-        <w:rPr>
-          <w:i w:val="0"/>
-          <w:iCs/>
-          <w:color w:val="auto"/>
-          <w:highlight w:val="yellow"/>
-        </w:rPr>
-        <w:t xml:space="preserve"> kerültek a modellbe – lásd </w:t>
-      </w:r>
-      <w:proofErr w:type="spellStart"/>
-      <w:proofErr w:type="gramStart"/>
-      <w:r>
-        <w:rPr>
-          <w:i w:val="0"/>
-          <w:iCs/>
-          <w:color w:val="auto"/>
-          <w:highlight w:val="yellow"/>
-        </w:rPr>
-        <w:t>o.diagram</w:t>
-      </w:r>
-      <w:proofErr w:type="spellEnd"/>
-      <w:proofErr w:type="gramEnd"/>
-      <w:r>
-        <w:rPr>
-          <w:i w:val="0"/>
-          <w:iCs/>
-          <w:color w:val="auto"/>
-          <w:highlight w:val="yellow"/>
-        </w:rPr>
-        <w:t xml:space="preserve">  - ÉN</w:t>
+        <w:t xml:space="preserve"> – az abstractfactoryk kerültek a modellbe – lásd o.diagram  - ÉN</w:t>
       </w:r>
     </w:p>
     <w:p>
@@ -575,19 +311,8 @@
           <w:color w:val="auto"/>
           <w:highlight w:val="yellow"/>
         </w:rPr>
-        <w:t xml:space="preserve">objektumok felsorolása – </w:t>
-      </w:r>
-      <w:proofErr w:type="spellStart"/>
-      <w:r>
-        <w:rPr>
-          <w:i w:val="0"/>
-          <w:iCs/>
-          <w:color w:val="auto"/>
-          <w:highlight w:val="yellow"/>
-        </w:rPr>
-        <w:t>Geri</w:t>
-      </w:r>
-      <w:proofErr w:type="spellEnd"/>
+        <w:t>objektumok felsorolása – Geri</w:t>
+      </w:r>
     </w:p>
     <w:p>
       <w:pPr>
@@ -610,27 +335,7 @@
           <w:color w:val="auto"/>
           <w:highlight w:val="yellow"/>
         </w:rPr>
-        <w:t xml:space="preserve">osztályok elemzése – </w:t>
-      </w:r>
-      <w:proofErr w:type="spellStart"/>
-      <w:r>
-        <w:rPr>
-          <w:i w:val="0"/>
-          <w:iCs/>
-          <w:color w:val="auto"/>
-          <w:highlight w:val="yellow"/>
-        </w:rPr>
-        <w:t>Geri</w:t>
-      </w:r>
-      <w:proofErr w:type="spellEnd"/>
-      <w:r>
-        <w:rPr>
-          <w:i w:val="0"/>
-          <w:iCs/>
-          <w:color w:val="auto"/>
-          <w:highlight w:val="yellow"/>
-        </w:rPr>
-        <w:t xml:space="preserve"> és én</w:t>
+        <w:t>osztályok elemzése – Geri és én</w:t>
       </w:r>
     </w:p>
     <w:p>
@@ -671,23 +376,7 @@
         <w:pStyle w:val="magyarazat"/>
       </w:pPr>
       <w:r>
-        <w:t xml:space="preserve">[Mi az osztály felelőssége. </w:t>
-      </w:r>
-      <w:proofErr w:type="spellStart"/>
-      <w:r>
-        <w:t>Kb</w:t>
-      </w:r>
-      <w:proofErr w:type="spellEnd"/>
-      <w:r>
-        <w:t xml:space="preserve"> 1 bekezdés. Ha szükséges, akkor state-</w:t>
-      </w:r>
-      <w:proofErr w:type="spellStart"/>
-      <w:r>
-        <w:t>chart</w:t>
-      </w:r>
-      <w:proofErr w:type="spellEnd"/>
-      <w:r>
-        <w:t xml:space="preserve"> is.]</w:t>
+        <w:t>[Mi az osztály felelőssége. Kb 1 bekezdés. Ha szükséges, akkor state-chart is.]</w:t>
       </w:r>
     </w:p>
     <w:p>
@@ -866,39 +555,7 @@
         <w:pStyle w:val="magyarazat"/>
       </w:pPr>
       <w:r>
-        <w:t xml:space="preserve">[Milyen publikus, </w:t>
-      </w:r>
-      <w:proofErr w:type="spellStart"/>
-      <w:r>
-        <w:t>protected</w:t>
-      </w:r>
-      <w:proofErr w:type="spellEnd"/>
-      <w:r>
-        <w:t xml:space="preserve"> és </w:t>
-      </w:r>
-      <w:proofErr w:type="gramStart"/>
-      <w:r>
-        <w:t>privát  metódusokkal</w:t>
-      </w:r>
-      <w:proofErr w:type="gramEnd"/>
-      <w:r>
-        <w:t xml:space="preserve"> rendelkezik. Metódusonként precíz leírás, ha szükséges, </w:t>
-      </w:r>
-      <w:proofErr w:type="spellStart"/>
-      <w:r>
-        <w:t>activity</w:t>
-      </w:r>
-      <w:proofErr w:type="spellEnd"/>
-      <w:r>
-        <w:t xml:space="preserve"> diagram </w:t>
-      </w:r>
-      <w:proofErr w:type="gramStart"/>
-      <w:r>
-        <w:t>is  a</w:t>
-      </w:r>
-      <w:proofErr w:type="gramEnd"/>
-      <w:r>
-        <w:t xml:space="preserve"> metódusban megvalósítandó algoritmusról.]</w:t>
+        <w:t>[Milyen publikus, protected és privát  metódusokkal rendelkezik. Metódusonként precíz leírás, ha szükséges, activity diagram is  a metódusban megvalósítandó algoritmusról.]</w:t>
       </w:r>
     </w:p>
     <w:p>
@@ -912,29 +569,7 @@
         <w:rPr>
           <w:b/>
         </w:rPr>
-        <w:t xml:space="preserve">int </w:t>
-      </w:r>
-      <w:proofErr w:type="spellStart"/>
-      <w:proofErr w:type="gramStart"/>
-      <w:r>
-        <w:rPr>
-          <w:b/>
-        </w:rPr>
-        <w:t>foo</w:t>
-      </w:r>
-      <w:proofErr w:type="spellEnd"/>
-      <w:r>
-        <w:rPr>
-          <w:b/>
-        </w:rPr>
-        <w:t>(</w:t>
-      </w:r>
-      <w:proofErr w:type="gramEnd"/>
-      <w:r>
-        <w:rPr>
-          <w:b/>
-        </w:rPr>
-        <w:t>Osztály3 o1, Osztály4 o2)</w:t>
+        <w:t>int foo(Osztály3 o1, Osztály4 o2)</w:t>
       </w:r>
       <w:r>
         <w:t xml:space="preserve">: </w:t>
@@ -963,21 +598,7 @@
         <w:rPr>
           <w:b/>
         </w:rPr>
-        <w:t xml:space="preserve">int </w:t>
-      </w:r>
-      <w:proofErr w:type="gramStart"/>
-      <w:r>
-        <w:rPr>
-          <w:b/>
-        </w:rPr>
-        <w:t>bar(</w:t>
-      </w:r>
-      <w:proofErr w:type="gramEnd"/>
-      <w:r>
-        <w:rPr>
-          <w:b/>
-        </w:rPr>
-        <w:t>Osztály5 o1)</w:t>
+        <w:t>int bar(Osztály5 o1)</w:t>
       </w:r>
       <w:r>
         <w:t xml:space="preserve">: </w:t>
@@ -1029,23 +650,7 @@
         <w:pStyle w:val="magyarazat"/>
       </w:pPr>
       <w:r>
-        <w:t xml:space="preserve">[Mi az osztály felelőssége. </w:t>
-      </w:r>
-      <w:proofErr w:type="spellStart"/>
-      <w:r>
-        <w:t>Kb</w:t>
-      </w:r>
-      <w:proofErr w:type="spellEnd"/>
-      <w:r>
-        <w:t xml:space="preserve"> 1 bekezdés. Ha szükséges, akkor state-</w:t>
-      </w:r>
-      <w:proofErr w:type="spellStart"/>
-      <w:r>
-        <w:t>chart</w:t>
-      </w:r>
-      <w:proofErr w:type="spellEnd"/>
-      <w:r>
-        <w:t xml:space="preserve"> is.]</w:t>
+        <w:t>[Mi az osztály felelőssége. Kb 1 bekezdés. Ha szükséges, akkor state-chart is.]</w:t>
       </w:r>
     </w:p>
     <w:p>
@@ -1223,39 +828,7 @@
         <w:pStyle w:val="magyarazat"/>
       </w:pPr>
       <w:r>
-        <w:t xml:space="preserve">[Milyen publikus, </w:t>
-      </w:r>
-      <w:proofErr w:type="spellStart"/>
-      <w:r>
-        <w:t>protected</w:t>
-      </w:r>
-      <w:proofErr w:type="spellEnd"/>
-      <w:r>
-        <w:t xml:space="preserve"> és </w:t>
-      </w:r>
-      <w:proofErr w:type="gramStart"/>
-      <w:r>
-        <w:t>privát  metódusokkal</w:t>
-      </w:r>
-      <w:proofErr w:type="gramEnd"/>
-      <w:r>
-        <w:t xml:space="preserve"> rendelkezik. Metódusonként precíz leírás, ha szükséges, </w:t>
-      </w:r>
-      <w:proofErr w:type="spellStart"/>
-      <w:r>
-        <w:t>activity</w:t>
-      </w:r>
-      <w:proofErr w:type="spellEnd"/>
-      <w:r>
-        <w:t xml:space="preserve"> diagram </w:t>
-      </w:r>
-      <w:proofErr w:type="gramStart"/>
-      <w:r>
-        <w:t>is  a</w:t>
-      </w:r>
-      <w:proofErr w:type="gramEnd"/>
-      <w:r>
-        <w:t xml:space="preserve"> metódusban megvalósítandó algoritmusról.]</w:t>
+        <w:t>[Milyen publikus, protected és privát  metódusokkal rendelkezik. Metódusonként precíz leírás, ha szükséges, activity diagram is  a metódusban megvalósítandó algoritmusról.]</w:t>
       </w:r>
     </w:p>
     <w:p>
@@ -1269,29 +842,7 @@
         <w:rPr>
           <w:b/>
         </w:rPr>
-        <w:t xml:space="preserve">int </w:t>
-      </w:r>
-      <w:proofErr w:type="spellStart"/>
-      <w:proofErr w:type="gramStart"/>
-      <w:r>
-        <w:rPr>
-          <w:b/>
-        </w:rPr>
-        <w:t>foo</w:t>
-      </w:r>
-      <w:proofErr w:type="spellEnd"/>
-      <w:r>
-        <w:rPr>
-          <w:b/>
-        </w:rPr>
-        <w:t>(</w:t>
-      </w:r>
-      <w:proofErr w:type="gramEnd"/>
-      <w:r>
-        <w:rPr>
-          <w:b/>
-        </w:rPr>
-        <w:t>Osztály3 o1, Osztály4 o2)</w:t>
+        <w:t>int foo(Osztály3 o1, Osztály4 o2)</w:t>
       </w:r>
       <w:r>
         <w:t xml:space="preserve">: </w:t>
@@ -1320,21 +871,7 @@
         <w:rPr>
           <w:b/>
         </w:rPr>
-        <w:t xml:space="preserve">int </w:t>
-      </w:r>
-      <w:proofErr w:type="gramStart"/>
-      <w:r>
-        <w:rPr>
-          <w:b/>
-        </w:rPr>
-        <w:t>bar(</w:t>
-      </w:r>
-      <w:proofErr w:type="gramEnd"/>
-      <w:r>
-        <w:rPr>
-          <w:b/>
-        </w:rPr>
-        <w:t>Osztály5 o1)</w:t>
+        <w:t>int bar(Osztály5 o1)</w:t>
       </w:r>
       <w:r>
         <w:t xml:space="preserve">: </w:t>
@@ -1696,7 +1233,7 @@
         <w:noProof/>
         <w:lang w:val="en-US"/>
       </w:rPr>
-      <w:t>2025-05-02</w:t>
+      <w:t>2025-05-03</w:t>
     </w:r>
     <w:r>
       <w:rPr>
@@ -3437,6 +2974,7 @@
   <w:style w:type="character" w:default="1" w:styleId="Bekezdsalapbettpusa">
     <w:name w:val="Default Paragraph Font"/>
     <w:uiPriority w:val="1"/>
+    <w:semiHidden/>
     <w:unhideWhenUsed/>
   </w:style>
   <w:style w:type="table" w:default="1" w:styleId="Normltblzat">

</xml_diff>

<commit_message>
Osztályleírás, feladatkiosztás és mb szekvenciadiagramja - mód.
</commit_message>
<xml_diff>
--- a/11_grafikus_felulet_specifikacioja/templ_11_0.docx
+++ b/11_grafikus_felulet_specifikacioja/templ_11_0.docx
@@ -10,10 +10,21 @@
         <w:rPr>
           <w:lang w:val="en-US"/>
         </w:rPr>
-        <w:t>Grafikus fe</w:t>
-      </w:r>
-      <w:r>
-        <w:t>lület specifikációja</w:t>
+        <w:t xml:space="preserve">Grafikus </w:t>
+      </w:r>
+      <w:proofErr w:type="spellStart"/>
+      <w:r>
+        <w:rPr>
+          <w:lang w:val="en-US"/>
+        </w:rPr>
+        <w:t>fe</w:t>
+      </w:r>
+      <w:r>
+        <w:t>lület</w:t>
+      </w:r>
+      <w:proofErr w:type="spellEnd"/>
+      <w:r>
+        <w:t xml:space="preserve"> specifikációja</w:t>
       </w:r>
     </w:p>
     <w:p>
@@ -29,38 +40,27 @@
         <w:pStyle w:val="magyarazat"/>
       </w:pPr>
       <w:r>
-        <w:t>[A menürendszer, a kezelői felület grafikus képe. A grafikus felület megjelenését, a használt ikonokat, stb screenshot-szerű képekkel kell bemutatni. Az építészetben ez a homlokzati terv.</w:t>
+        <w:t xml:space="preserve">[A menürendszer, a kezelői felület grafikus képe. A grafikus felület megjelenését, a használt ikonokat, </w:t>
+      </w:r>
+      <w:proofErr w:type="spellStart"/>
+      <w:r>
+        <w:t>stb</w:t>
+      </w:r>
+      <w:proofErr w:type="spellEnd"/>
+      <w:r>
+        <w:t xml:space="preserve"> </w:t>
+      </w:r>
+      <w:proofErr w:type="spellStart"/>
+      <w:r>
+        <w:t>screenshot</w:t>
+      </w:r>
+      <w:proofErr w:type="spellEnd"/>
+      <w:r>
+        <w:t>-szerű képekkel kell bemutatni. Az építészetben ez a homlokzati terv.</w:t>
       </w:r>
       <w:r>
         <w:t>]</w:t>
       </w:r>
-    </w:p>
-    <w:p>
-      <w:pPr>
-        <w:pStyle w:val="Cmsor20"/>
-      </w:pPr>
-      <w:r>
-        <w:t>A grafikus rendszer architektúrája</w:t>
-      </w:r>
-    </w:p>
-    <w:p>
-      <w:pPr>
-        <w:pStyle w:val="magyarazat"/>
-      </w:pPr>
-      <w:r>
-        <w:t>[</w:t>
-      </w:r>
-      <w:r>
-        <w:t>A felület működésének elve, a grafikus rendszer architektúrája (struktúra diagramok). A struktúra diagramokon a prototípus azon és csak azon osztályainak is szerepelnie kell, amelyekhez a grafikus felületet létrehozó osztályok kapcsolódnak.</w:t>
-      </w:r>
-      <w:r>
-        <w:t>]</w:t>
-      </w:r>
-    </w:p>
-    <w:p>
-      <w:pPr>
-        <w:pStyle w:val="magyarazat"/>
-      </w:pPr>
     </w:p>
     <w:p>
       <w:pPr>
@@ -77,19 +77,196 @@
         <w:jc w:val="both"/>
         <w:textAlignment w:val="baseline"/>
         <w:rPr>
-          <w:iCs/>
-          <w:highlight w:val="yellow"/>
-        </w:rPr>
-      </w:pPr>
-      <w:r>
-        <w:rPr>
           <w:rFonts w:ascii="Open Sans" w:hAnsi="Open Sans" w:cs="Open Sans"/>
           <w:iCs/>
           <w:sz w:val="21"/>
           <w:szCs w:val="21"/>
           <w:highlight w:val="yellow"/>
         </w:rPr>
-        <w:t>szövegesen részletezni a grafikus elemek működését (mi a működés elve, pl. minden modell-elemhez van egy view, amelyik értesül a változásokról, ki kinek szól, a movell ad infót a viewnak, vagy a view kér infót a modelltól, stb). Cél az, hogy a modellhez minél kevésbé kelljen hozzányúlni. Ha holnapután VR sisakkal is akarjuk játszani a játékot, a modellt ne kelljen átírni. – Zsombor, én megnézem</w:t>
+      </w:pPr>
+      <w:proofErr w:type="spellStart"/>
+      <w:r>
+        <w:rPr>
+          <w:rFonts w:ascii="Open Sans" w:hAnsi="Open Sans" w:cs="Open Sans"/>
+          <w:iCs/>
+          <w:sz w:val="21"/>
+          <w:szCs w:val="21"/>
+          <w:highlight w:val="yellow"/>
+        </w:rPr>
+        <w:t>Menu</w:t>
+      </w:r>
+      <w:proofErr w:type="spellEnd"/>
+      <w:r>
+        <w:rPr>
+          <w:rFonts w:ascii="Open Sans" w:hAnsi="Open Sans" w:cs="Open Sans"/>
+          <w:iCs/>
+          <w:sz w:val="21"/>
+          <w:szCs w:val="21"/>
+          <w:highlight w:val="yellow"/>
+        </w:rPr>
+        <w:t xml:space="preserve"> és Game és </w:t>
+      </w:r>
+      <w:proofErr w:type="spellStart"/>
+      <w:r>
+        <w:rPr>
+          <w:rFonts w:ascii="Open Sans" w:hAnsi="Open Sans" w:cs="Open Sans"/>
+          <w:iCs/>
+          <w:sz w:val="21"/>
+          <w:szCs w:val="21"/>
+          <w:highlight w:val="yellow"/>
+        </w:rPr>
+        <w:t>GameEnd</w:t>
+      </w:r>
+      <w:proofErr w:type="spellEnd"/>
+      <w:r>
+        <w:rPr>
+          <w:rFonts w:ascii="Open Sans" w:hAnsi="Open Sans" w:cs="Open Sans"/>
+          <w:iCs/>
+          <w:sz w:val="21"/>
+          <w:szCs w:val="21"/>
+          <w:highlight w:val="yellow"/>
+        </w:rPr>
+        <w:t xml:space="preserve"> – Zsombor a Game írásait még véglegezi</w:t>
+      </w:r>
+    </w:p>
+    <w:p>
+      <w:pPr>
+        <w:pStyle w:val="Cmsor20"/>
+      </w:pPr>
+      <w:r>
+        <w:t>A grafikus rendszer architektúrája</w:t>
+      </w:r>
+    </w:p>
+    <w:p>
+      <w:pPr>
+        <w:pStyle w:val="magyarazat"/>
+      </w:pPr>
+      <w:r>
+        <w:t>[</w:t>
+      </w:r>
+      <w:r>
+        <w:t>A felület működésének elve, a grafikus rendszer architektúrája (struktúra diagramok). A struktúra diagramokon a prototípus azon és csak azon osztályainak is szerepelnie kell, amelyekhez a grafikus felületet létrehozó osztályok kapcsolódnak.</w:t>
+      </w:r>
+      <w:r>
+        <w:t>]</w:t>
+      </w:r>
+    </w:p>
+    <w:p>
+      <w:pPr>
+        <w:pStyle w:val="magyarazat"/>
+      </w:pPr>
+    </w:p>
+    <w:p>
+      <w:pPr>
+        <w:numPr>
+          <w:ilvl w:val="0"/>
+          <w:numId w:val="7"/>
+        </w:numPr>
+        <w:shd w:val="clear" w:color="auto" w:fill="FFFFFF"/>
+        <w:jc w:val="both"/>
+        <w:textAlignment w:val="baseline"/>
+        <w:rPr>
+          <w:iCs/>
+          <w:highlight w:val="yellow"/>
+        </w:rPr>
+      </w:pPr>
+      <w:r>
+        <w:rPr>
+          <w:rFonts w:ascii="Open Sans" w:hAnsi="Open Sans" w:cs="Open Sans"/>
+          <w:iCs/>
+          <w:sz w:val="21"/>
+          <w:szCs w:val="21"/>
+          <w:highlight w:val="yellow"/>
+        </w:rPr>
+        <w:t xml:space="preserve">szövegesen részletezni a grafikus elemek működését (mi a működés elve, pl. minden modell-elemhez van egy view, amelyik értesül a változásokról, ki kinek szól, a </w:t>
+      </w:r>
+      <w:proofErr w:type="spellStart"/>
+      <w:r>
+        <w:rPr>
+          <w:rFonts w:ascii="Open Sans" w:hAnsi="Open Sans" w:cs="Open Sans"/>
+          <w:iCs/>
+          <w:sz w:val="21"/>
+          <w:szCs w:val="21"/>
+          <w:highlight w:val="yellow"/>
+        </w:rPr>
+        <w:t>movell</w:t>
+      </w:r>
+      <w:proofErr w:type="spellEnd"/>
+      <w:r>
+        <w:rPr>
+          <w:rFonts w:ascii="Open Sans" w:hAnsi="Open Sans" w:cs="Open Sans"/>
+          <w:iCs/>
+          <w:sz w:val="21"/>
+          <w:szCs w:val="21"/>
+          <w:highlight w:val="yellow"/>
+        </w:rPr>
+        <w:t xml:space="preserve"> ad infót a </w:t>
+      </w:r>
+      <w:proofErr w:type="spellStart"/>
+      <w:r>
+        <w:rPr>
+          <w:rFonts w:ascii="Open Sans" w:hAnsi="Open Sans" w:cs="Open Sans"/>
+          <w:iCs/>
+          <w:sz w:val="21"/>
+          <w:szCs w:val="21"/>
+          <w:highlight w:val="yellow"/>
+        </w:rPr>
+        <w:t>viewnak</w:t>
+      </w:r>
+      <w:proofErr w:type="spellEnd"/>
+      <w:r>
+        <w:rPr>
+          <w:rFonts w:ascii="Open Sans" w:hAnsi="Open Sans" w:cs="Open Sans"/>
+          <w:iCs/>
+          <w:sz w:val="21"/>
+          <w:szCs w:val="21"/>
+          <w:highlight w:val="yellow"/>
+        </w:rPr>
+        <w:t xml:space="preserve">, vagy a view kér infót a </w:t>
+      </w:r>
+      <w:proofErr w:type="spellStart"/>
+      <w:r>
+        <w:rPr>
+          <w:rFonts w:ascii="Open Sans" w:hAnsi="Open Sans" w:cs="Open Sans"/>
+          <w:iCs/>
+          <w:sz w:val="21"/>
+          <w:szCs w:val="21"/>
+          <w:highlight w:val="yellow"/>
+        </w:rPr>
+        <w:t>modelltól</w:t>
+      </w:r>
+      <w:proofErr w:type="spellEnd"/>
+      <w:r>
+        <w:rPr>
+          <w:rFonts w:ascii="Open Sans" w:hAnsi="Open Sans" w:cs="Open Sans"/>
+          <w:iCs/>
+          <w:sz w:val="21"/>
+          <w:szCs w:val="21"/>
+          <w:highlight w:val="yellow"/>
+        </w:rPr>
+        <w:t xml:space="preserve">, </w:t>
+      </w:r>
+      <w:proofErr w:type="spellStart"/>
+      <w:r>
+        <w:rPr>
+          <w:rFonts w:ascii="Open Sans" w:hAnsi="Open Sans" w:cs="Open Sans"/>
+          <w:iCs/>
+          <w:sz w:val="21"/>
+          <w:szCs w:val="21"/>
+          <w:highlight w:val="yellow"/>
+        </w:rPr>
+        <w:t>stb</w:t>
+      </w:r>
+      <w:proofErr w:type="spellEnd"/>
+      <w:r>
+        <w:rPr>
+          <w:rFonts w:ascii="Open Sans" w:hAnsi="Open Sans" w:cs="Open Sans"/>
+          <w:iCs/>
+          <w:sz w:val="21"/>
+          <w:szCs w:val="21"/>
+          <w:highlight w:val="yellow"/>
+        </w:rPr>
+        <w:t>). Cél az, hogy a modellhez minél kevésbé kelljen hozzányúlni. Ha holnapután VR sisakkal is akarjuk játszani a játékot, a modellt ne kelljen átírni. – Zsombor, én megnézem</w:t>
       </w:r>
     </w:p>
     <w:p>
@@ -139,21 +316,25 @@
       <w:r>
         <w:t xml:space="preserve">[Le kell írni, hogy a grafikai megjelenésért felelős osztályok, objektumok hogyan kapcsolódnak a meglevő rendszerhez, a megjelenítés során mi volt az alapelv. Törekedni kell az MVC megvalósításra. Alapelvek lehetnek: </w:t>
       </w:r>
+      <w:proofErr w:type="spellStart"/>
       <w:r>
         <w:rPr>
           <w:b/>
         </w:rPr>
         <w:t>push</w:t>
       </w:r>
+      <w:proofErr w:type="spellEnd"/>
       <w:r>
         <w:t xml:space="preserve"> alapú: a modell értesíti a felületet, hogy változott; </w:t>
       </w:r>
+      <w:proofErr w:type="spellStart"/>
       <w:r>
         <w:rPr>
           <w:b/>
         </w:rPr>
         <w:t>pull</w:t>
       </w:r>
+      <w:proofErr w:type="spellEnd"/>
       <w:r>
         <w:t xml:space="preserve"> alapú: a felület kérdezi le a modellt, hogy változott-e; </w:t>
       </w:r>
@@ -192,6 +373,7 @@
           <w:highlight w:val="yellow"/>
         </w:rPr>
       </w:pPr>
+      <w:proofErr w:type="spellStart"/>
       <w:r>
         <w:rPr>
           <w:rFonts w:ascii="Open Sans" w:hAnsi="Open Sans" w:cs="Open Sans"/>
@@ -200,8 +382,9 @@
           <w:szCs w:val="21"/>
           <w:highlight w:val="yellow"/>
         </w:rPr>
-        <w:t>push alapú</w:t>
-      </w:r>
+        <w:t>push</w:t>
+      </w:r>
+      <w:proofErr w:type="spellEnd"/>
       <w:r>
         <w:rPr>
           <w:rFonts w:ascii="Open Sans" w:hAnsi="Open Sans" w:cs="Open Sans"/>
@@ -210,7 +393,39 @@
           <w:szCs w:val="21"/>
           <w:highlight w:val="yellow"/>
         </w:rPr>
-        <w:t xml:space="preserve"> – vki megfogalmazza, aki érti - Gergő</w:t>
+        <w:t xml:space="preserve"> alapú</w:t>
+      </w:r>
+      <w:r>
+        <w:rPr>
+          <w:rFonts w:ascii="Open Sans" w:hAnsi="Open Sans" w:cs="Open Sans"/>
+          <w:iCs/>
+          <w:sz w:val="21"/>
+          <w:szCs w:val="21"/>
+          <w:highlight w:val="yellow"/>
+        </w:rPr>
+        <w:t xml:space="preserve"> – </w:t>
+      </w:r>
+      <w:proofErr w:type="spellStart"/>
+      <w:r>
+        <w:rPr>
+          <w:rFonts w:ascii="Open Sans" w:hAnsi="Open Sans" w:cs="Open Sans"/>
+          <w:iCs/>
+          <w:sz w:val="21"/>
+          <w:szCs w:val="21"/>
+          <w:highlight w:val="yellow"/>
+        </w:rPr>
+        <w:t>vki</w:t>
+      </w:r>
+      <w:proofErr w:type="spellEnd"/>
+      <w:r>
+        <w:rPr>
+          <w:rFonts w:ascii="Open Sans" w:hAnsi="Open Sans" w:cs="Open Sans"/>
+          <w:iCs/>
+          <w:sz w:val="21"/>
+          <w:szCs w:val="21"/>
+          <w:highlight w:val="yellow"/>
+        </w:rPr>
+        <w:t xml:space="preserve"> megfogalmazza, aki érti - Gergő</w:t>
       </w:r>
     </w:p>
     <w:p>
@@ -233,6 +448,61 @@
       </w:r>
       <w:r>
         <w:t>]</w:t>
+      </w:r>
+    </w:p>
+    <w:p>
+      <w:pPr>
+        <w:pStyle w:val="magyarazat"/>
+      </w:pPr>
+    </w:p>
+    <w:p>
+      <w:pPr>
+        <w:numPr>
+          <w:ilvl w:val="0"/>
+          <w:numId w:val="7"/>
+        </w:numPr>
+        <w:shd w:val="clear" w:color="auto" w:fill="FFFFFF"/>
+        <w:jc w:val="both"/>
+        <w:textAlignment w:val="baseline"/>
+        <w:rPr>
+          <w:rFonts w:ascii="Open Sans" w:hAnsi="Open Sans" w:cs="Open Sans"/>
+          <w:iCs/>
+          <w:sz w:val="21"/>
+          <w:szCs w:val="21"/>
+          <w:highlight w:val="yellow"/>
+        </w:rPr>
+      </w:pPr>
+      <w:r>
+        <w:rPr>
+          <w:rFonts w:ascii="Open Sans" w:hAnsi="Open Sans" w:cs="Open Sans"/>
+          <w:iCs/>
+          <w:sz w:val="21"/>
+          <w:szCs w:val="21"/>
+          <w:highlight w:val="yellow"/>
+        </w:rPr>
+        <w:t xml:space="preserve">belekerül még a </w:t>
+      </w:r>
+      <w:proofErr w:type="spellStart"/>
+      <w:r>
+        <w:rPr>
+          <w:rFonts w:ascii="Open Sans" w:hAnsi="Open Sans" w:cs="Open Sans"/>
+          <w:iCs/>
+          <w:sz w:val="21"/>
+          <w:szCs w:val="21"/>
+          <w:highlight w:val="yellow"/>
+        </w:rPr>
+        <w:t>controller</w:t>
+      </w:r>
+      <w:proofErr w:type="spellEnd"/>
+      <w:r>
+        <w:rPr>
+          <w:rFonts w:ascii="Open Sans" w:hAnsi="Open Sans" w:cs="Open Sans"/>
+          <w:iCs/>
+          <w:sz w:val="21"/>
+          <w:szCs w:val="21"/>
+          <w:highlight w:val="yellow"/>
+        </w:rPr>
+        <w:t xml:space="preserve"> részéről is </w:t>
       </w:r>
     </w:p>
     <w:p/>
@@ -287,7 +557,49 @@
           <w:color w:val="auto"/>
           <w:highlight w:val="yellow"/>
         </w:rPr>
-        <w:t xml:space="preserve"> – az abstractfactoryk kerültek a modellbe – lásd o.diagram  - ÉN</w:t>
+        <w:t xml:space="preserve"> – az </w:t>
+      </w:r>
+      <w:proofErr w:type="spellStart"/>
+      <w:r>
+        <w:rPr>
+          <w:i w:val="0"/>
+          <w:iCs/>
+          <w:color w:val="auto"/>
+          <w:highlight w:val="yellow"/>
+        </w:rPr>
+        <w:t>abstractfactoryk</w:t>
+      </w:r>
+      <w:proofErr w:type="spellEnd"/>
+      <w:r>
+        <w:rPr>
+          <w:i w:val="0"/>
+          <w:iCs/>
+          <w:color w:val="auto"/>
+          <w:highlight w:val="yellow"/>
+        </w:rPr>
+        <w:t xml:space="preserve"> kerültek a modellbe – lásd </w:t>
+      </w:r>
+      <w:proofErr w:type="spellStart"/>
+      <w:proofErr w:type="gramStart"/>
+      <w:r>
+        <w:rPr>
+          <w:i w:val="0"/>
+          <w:iCs/>
+          <w:color w:val="auto"/>
+          <w:highlight w:val="yellow"/>
+        </w:rPr>
+        <w:t>o.diagram</w:t>
+      </w:r>
+      <w:proofErr w:type="spellEnd"/>
+      <w:proofErr w:type="gramEnd"/>
+      <w:r>
+        <w:rPr>
+          <w:i w:val="0"/>
+          <w:iCs/>
+          <w:color w:val="auto"/>
+          <w:highlight w:val="yellow"/>
+        </w:rPr>
+        <w:t xml:space="preserve">  - ÉN</w:t>
       </w:r>
     </w:p>
     <w:p>
@@ -311,8 +623,19 @@
           <w:color w:val="auto"/>
           <w:highlight w:val="yellow"/>
         </w:rPr>
-        <w:t>objektumok felsorolása – Geri</w:t>
-      </w:r>
+        <w:t xml:space="preserve">objektumok felsorolása – </w:t>
+      </w:r>
+      <w:proofErr w:type="spellStart"/>
+      <w:r>
+        <w:rPr>
+          <w:i w:val="0"/>
+          <w:iCs/>
+          <w:color w:val="auto"/>
+          <w:highlight w:val="yellow"/>
+        </w:rPr>
+        <w:t>Geri</w:t>
+      </w:r>
+      <w:proofErr w:type="spellEnd"/>
     </w:p>
     <w:p>
       <w:pPr>
@@ -335,7 +658,27 @@
           <w:color w:val="auto"/>
           <w:highlight w:val="yellow"/>
         </w:rPr>
-        <w:t>osztályok elemzése – Geri és én</w:t>
+        <w:t xml:space="preserve">osztályok elemzése – </w:t>
+      </w:r>
+      <w:proofErr w:type="spellStart"/>
+      <w:r>
+        <w:rPr>
+          <w:i w:val="0"/>
+          <w:iCs/>
+          <w:color w:val="auto"/>
+          <w:highlight w:val="yellow"/>
+        </w:rPr>
+        <w:t>Geri</w:t>
+      </w:r>
+      <w:proofErr w:type="spellEnd"/>
+      <w:r>
+        <w:rPr>
+          <w:i w:val="0"/>
+          <w:iCs/>
+          <w:color w:val="auto"/>
+          <w:highlight w:val="yellow"/>
+        </w:rPr>
+        <w:t xml:space="preserve"> és én</w:t>
       </w:r>
     </w:p>
     <w:p>
@@ -348,6 +691,7 @@
         <w:pStyle w:val="Cmsor3"/>
       </w:pPr>
       <w:r>
+        <w:lastRenderedPageBreak/>
         <w:t>Osztály1</w:t>
       </w:r>
     </w:p>
@@ -376,7 +720,23 @@
         <w:pStyle w:val="magyarazat"/>
       </w:pPr>
       <w:r>
-        <w:t>[Mi az osztály felelőssége. Kb 1 bekezdés. Ha szükséges, akkor state-chart is.]</w:t>
+        <w:t xml:space="preserve">[Mi az osztály felelőssége. </w:t>
+      </w:r>
+      <w:proofErr w:type="spellStart"/>
+      <w:r>
+        <w:t>Kb</w:t>
+      </w:r>
+      <w:proofErr w:type="spellEnd"/>
+      <w:r>
+        <w:t xml:space="preserve"> 1 bekezdés. Ha szükséges, akkor state-</w:t>
+      </w:r>
+      <w:proofErr w:type="spellStart"/>
+      <w:r>
+        <w:t>chart</w:t>
+      </w:r>
+      <w:proofErr w:type="spellEnd"/>
+      <w:r>
+        <w:t xml:space="preserve"> is.]</w:t>
       </w:r>
     </w:p>
     <w:p>
@@ -396,7 +756,6 @@
           <w:sz w:val="24"/>
           <w:szCs w:val="24"/>
         </w:rPr>
-        <w:lastRenderedPageBreak/>
         <w:t>Ősosztályok</w:t>
       </w:r>
     </w:p>
@@ -555,7 +914,39 @@
         <w:pStyle w:val="magyarazat"/>
       </w:pPr>
       <w:r>
-        <w:t>[Milyen publikus, protected és privát  metódusokkal rendelkezik. Metódusonként precíz leírás, ha szükséges, activity diagram is  a metódusban megvalósítandó algoritmusról.]</w:t>
+        <w:t xml:space="preserve">[Milyen publikus, </w:t>
+      </w:r>
+      <w:proofErr w:type="spellStart"/>
+      <w:r>
+        <w:t>protected</w:t>
+      </w:r>
+      <w:proofErr w:type="spellEnd"/>
+      <w:r>
+        <w:t xml:space="preserve"> és </w:t>
+      </w:r>
+      <w:proofErr w:type="gramStart"/>
+      <w:r>
+        <w:t>privát  metódusokkal</w:t>
+      </w:r>
+      <w:proofErr w:type="gramEnd"/>
+      <w:r>
+        <w:t xml:space="preserve"> rendelkezik. Metódusonként precíz leírás, ha szükséges, </w:t>
+      </w:r>
+      <w:proofErr w:type="spellStart"/>
+      <w:r>
+        <w:t>activity</w:t>
+      </w:r>
+      <w:proofErr w:type="spellEnd"/>
+      <w:r>
+        <w:t xml:space="preserve"> diagram </w:t>
+      </w:r>
+      <w:proofErr w:type="gramStart"/>
+      <w:r>
+        <w:t>is  a</w:t>
+      </w:r>
+      <w:proofErr w:type="gramEnd"/>
+      <w:r>
+        <w:t xml:space="preserve"> metódusban megvalósítandó algoritmusról.]</w:t>
       </w:r>
     </w:p>
     <w:p>
@@ -569,7 +960,29 @@
         <w:rPr>
           <w:b/>
         </w:rPr>
-        <w:t>int foo(Osztály3 o1, Osztály4 o2)</w:t>
+        <w:t xml:space="preserve">int </w:t>
+      </w:r>
+      <w:proofErr w:type="spellStart"/>
+      <w:proofErr w:type="gramStart"/>
+      <w:r>
+        <w:rPr>
+          <w:b/>
+        </w:rPr>
+        <w:t>foo</w:t>
+      </w:r>
+      <w:proofErr w:type="spellEnd"/>
+      <w:r>
+        <w:rPr>
+          <w:b/>
+        </w:rPr>
+        <w:t>(</w:t>
+      </w:r>
+      <w:proofErr w:type="gramEnd"/>
+      <w:r>
+        <w:rPr>
+          <w:b/>
+        </w:rPr>
+        <w:t>Osztály3 o1, Osztály4 o2)</w:t>
       </w:r>
       <w:r>
         <w:t xml:space="preserve">: </w:t>
@@ -598,7 +1011,21 @@
         <w:rPr>
           <w:b/>
         </w:rPr>
-        <w:t>int bar(Osztály5 o1)</w:t>
+        <w:t xml:space="preserve">int </w:t>
+      </w:r>
+      <w:proofErr w:type="gramStart"/>
+      <w:r>
+        <w:rPr>
+          <w:b/>
+        </w:rPr>
+        <w:t>bar(</w:t>
+      </w:r>
+      <w:proofErr w:type="gramEnd"/>
+      <w:r>
+        <w:rPr>
+          <w:b/>
+        </w:rPr>
+        <w:t>Osztály5 o1)</w:t>
       </w:r>
       <w:r>
         <w:t xml:space="preserve">: </w:t>
@@ -650,7 +1077,23 @@
         <w:pStyle w:val="magyarazat"/>
       </w:pPr>
       <w:r>
-        <w:t>[Mi az osztály felelőssége. Kb 1 bekezdés. Ha szükséges, akkor state-chart is.]</w:t>
+        <w:t xml:space="preserve">[Mi az osztály felelőssége. </w:t>
+      </w:r>
+      <w:proofErr w:type="spellStart"/>
+      <w:r>
+        <w:t>Kb</w:t>
+      </w:r>
+      <w:proofErr w:type="spellEnd"/>
+      <w:r>
+        <w:t xml:space="preserve"> 1 bekezdés. Ha szükséges, akkor state-</w:t>
+      </w:r>
+      <w:proofErr w:type="spellStart"/>
+      <w:r>
+        <w:t>chart</w:t>
+      </w:r>
+      <w:proofErr w:type="spellEnd"/>
+      <w:r>
+        <w:t xml:space="preserve"> is.]</w:t>
       </w:r>
     </w:p>
     <w:p>
@@ -828,7 +1271,39 @@
         <w:pStyle w:val="magyarazat"/>
       </w:pPr>
       <w:r>
-        <w:t>[Milyen publikus, protected és privát  metódusokkal rendelkezik. Metódusonként precíz leírás, ha szükséges, activity diagram is  a metódusban megvalósítandó algoritmusról.]</w:t>
+        <w:t xml:space="preserve">[Milyen publikus, </w:t>
+      </w:r>
+      <w:proofErr w:type="spellStart"/>
+      <w:r>
+        <w:t>protected</w:t>
+      </w:r>
+      <w:proofErr w:type="spellEnd"/>
+      <w:r>
+        <w:t xml:space="preserve"> és </w:t>
+      </w:r>
+      <w:proofErr w:type="gramStart"/>
+      <w:r>
+        <w:t>privát  metódusokkal</w:t>
+      </w:r>
+      <w:proofErr w:type="gramEnd"/>
+      <w:r>
+        <w:t xml:space="preserve"> rendelkezik. Metódusonként precíz leírás, ha szükséges, </w:t>
+      </w:r>
+      <w:proofErr w:type="spellStart"/>
+      <w:r>
+        <w:t>activity</w:t>
+      </w:r>
+      <w:proofErr w:type="spellEnd"/>
+      <w:r>
+        <w:t xml:space="preserve"> diagram </w:t>
+      </w:r>
+      <w:proofErr w:type="gramStart"/>
+      <w:r>
+        <w:t>is  a</w:t>
+      </w:r>
+      <w:proofErr w:type="gramEnd"/>
+      <w:r>
+        <w:t xml:space="preserve"> metódusban megvalósítandó algoritmusról.]</w:t>
       </w:r>
     </w:p>
     <w:p>
@@ -842,7 +1317,29 @@
         <w:rPr>
           <w:b/>
         </w:rPr>
-        <w:t>int foo(Osztály3 o1, Osztály4 o2)</w:t>
+        <w:t xml:space="preserve">int </w:t>
+      </w:r>
+      <w:proofErr w:type="spellStart"/>
+      <w:proofErr w:type="gramStart"/>
+      <w:r>
+        <w:rPr>
+          <w:b/>
+        </w:rPr>
+        <w:t>foo</w:t>
+      </w:r>
+      <w:proofErr w:type="spellEnd"/>
+      <w:r>
+        <w:rPr>
+          <w:b/>
+        </w:rPr>
+        <w:t>(</w:t>
+      </w:r>
+      <w:proofErr w:type="gramEnd"/>
+      <w:r>
+        <w:rPr>
+          <w:b/>
+        </w:rPr>
+        <w:t>Osztály3 o1, Osztály4 o2)</w:t>
       </w:r>
       <w:r>
         <w:t xml:space="preserve">: </w:t>
@@ -871,7 +1368,21 @@
         <w:rPr>
           <w:b/>
         </w:rPr>
-        <w:t>int bar(Osztály5 o1)</w:t>
+        <w:t xml:space="preserve">int </w:t>
+      </w:r>
+      <w:proofErr w:type="gramStart"/>
+      <w:r>
+        <w:rPr>
+          <w:b/>
+        </w:rPr>
+        <w:t>bar(</w:t>
+      </w:r>
+      <w:proofErr w:type="gramEnd"/>
+      <w:r>
+        <w:rPr>
+          <w:b/>
+        </w:rPr>
+        <w:t>Osztály5 o1)</w:t>
       </w:r>
       <w:r>
         <w:t xml:space="preserve">: </w:t>
@@ -895,6 +1406,7 @@
         <w:pStyle w:val="Cmsor20"/>
       </w:pPr>
       <w:r>
+        <w:lastRenderedPageBreak/>
         <w:t>Kapcsolat az alkalmazói rendszerrel</w:t>
       </w:r>
     </w:p>
@@ -933,8 +1445,16 @@
           <w:color w:val="auto"/>
           <w:highlight w:val="yellow"/>
         </w:rPr>
-        <w:lastRenderedPageBreak/>
         <w:t>mindenki a sajátját</w:t>
+      </w:r>
+      <w:r>
+        <w:rPr>
+          <w:i w:val="0"/>
+          <w:iCs/>
+          <w:color w:val="auto"/>
+          <w:highlight w:val="yellow"/>
+        </w:rPr>
+        <w:t xml:space="preserve"> – adjon mindenki címet</w:t>
       </w:r>
     </w:p>
     <w:p>

</xml_diff>